<commit_message>
Commercial Test 2 JUnit Tests (testPerformanceEquality + testGetPrimeAnnuelleWithCANull)
</commit_message>
<xml_diff>
--- a/how to do.docx
+++ b/how to do.docx
@@ -14,21 +14,12 @@
           <w:lang w:val="en-US"/>
         </w:rPr>
       </w:pPr>
-      <w:proofErr w:type="spellStart"/>
       <w:r>
         <w:rPr>
           <w:highlight w:val="green"/>
           <w:lang w:val="en-US"/>
         </w:rPr>
-        <w:t>Git</w:t>
-      </w:r>
-      <w:proofErr w:type="spellEnd"/>
-      <w:r>
-        <w:rPr>
-          <w:highlight w:val="green"/>
-          <w:lang w:val="en-US"/>
-        </w:rPr>
-        <w:t xml:space="preserve"> commit : </w:t>
+        <w:t xml:space="preserve">Git commit : </w:t>
       </w:r>
       <w:hyperlink r:id="rId5" w:tooltip="Preparation: add file 'how to do'" w:history="1">
         <w:r>
@@ -58,15 +49,7 @@
         <w:pStyle w:val="Paragraphedeliste"/>
       </w:pPr>
       <w:r>
-        <w:t xml:space="preserve">Attention, on est dans le module java 340, mais le cours sur </w:t>
-      </w:r>
-      <w:proofErr w:type="spellStart"/>
-      <w:r>
-        <w:t>github</w:t>
-      </w:r>
-      <w:proofErr w:type="spellEnd"/>
-      <w:r>
-        <w:t xml:space="preserve"> s’appelle java-350. Il s’est trompé dans le nommage. On a fait cours jusqu’à la page </w:t>
+        <w:t xml:space="preserve">Attention, on est dans le module java 340, mais le cours sur github s’appelle java-350. Il s’est trompé dans le nommage. On a fait cours jusqu’à la page </w:t>
       </w:r>
       <w:hyperlink r:id="rId6" w:anchor="/tools-continuous" w:history="1">
         <w:r>
@@ -101,15 +84,7 @@
         </w:numPr>
       </w:pPr>
       <w:r>
-        <w:t xml:space="preserve">Attention, prendre le java-340-ex. Il faut obligatoirement le </w:t>
-      </w:r>
-      <w:proofErr w:type="spellStart"/>
-      <w:r>
-        <w:t>forker</w:t>
-      </w:r>
-      <w:proofErr w:type="spellEnd"/>
-      <w:r>
-        <w:t>. Ensuite, le cloner pour travailler en local.</w:t>
+        <w:t>Attention, prendre le java-340-ex. Il faut obligatoirement le forker. Ensuite, le cloner pour travailler en local.</w:t>
       </w:r>
     </w:p>
     <w:p>
@@ -121,31 +96,7 @@
         </w:numPr>
       </w:pPr>
       <w:r>
-        <w:t xml:space="preserve">Prendre le </w:t>
-      </w:r>
-      <w:proofErr w:type="spellStart"/>
-      <w:r>
-        <w:t>readme</w:t>
-      </w:r>
-      <w:proofErr w:type="spellEnd"/>
-      <w:r>
-        <w:t xml:space="preserve"> du java-350-ex, et l’ajouter à ton repo local. Une fois fais, </w:t>
-      </w:r>
-      <w:proofErr w:type="spellStart"/>
-      <w:r>
-        <w:t>commiter</w:t>
-      </w:r>
-      <w:proofErr w:type="spellEnd"/>
-      <w:r>
-        <w:t xml:space="preserve"> et </w:t>
-      </w:r>
-      <w:proofErr w:type="spellStart"/>
-      <w:r>
-        <w:t>pusher</w:t>
-      </w:r>
-      <w:proofErr w:type="spellEnd"/>
-      <w:r>
-        <w:t>.</w:t>
+        <w:t>Prendre le readme du java-350-ex, et l’ajouter à ton repo local. Une fois fais, commiter et pusher.</w:t>
       </w:r>
     </w:p>
     <w:p>
@@ -157,23 +108,7 @@
         </w:numPr>
       </w:pPr>
       <w:r>
-        <w:t xml:space="preserve">Utiliser </w:t>
-      </w:r>
-      <w:proofErr w:type="spellStart"/>
-      <w:r>
-        <w:t>eclipse</w:t>
-      </w:r>
-      <w:proofErr w:type="spellEnd"/>
-      <w:r>
-        <w:t xml:space="preserve"> ou </w:t>
-      </w:r>
-      <w:proofErr w:type="spellStart"/>
-      <w:r>
-        <w:t>intellij</w:t>
-      </w:r>
-      <w:proofErr w:type="spellEnd"/>
-      <w:r>
-        <w:t xml:space="preserve"> pour importer le projet</w:t>
+        <w:t>Utiliser eclipse ou intellij pour importer le projet</w:t>
       </w:r>
     </w:p>
     <w:p>
@@ -203,15 +138,7 @@
         </w:numPr>
       </w:pPr>
       <w:r>
-        <w:t xml:space="preserve">Te connecter sur </w:t>
-      </w:r>
-      <w:proofErr w:type="spellStart"/>
-      <w:r>
-        <w:t>Travis</w:t>
-      </w:r>
-      <w:proofErr w:type="spellEnd"/>
-      <w:r>
-        <w:t xml:space="preserve"> : </w:t>
+        <w:t xml:space="preserve">Te connecter sur Travis : </w:t>
       </w:r>
       <w:hyperlink r:id="rId7" w:history="1">
         <w:r>
@@ -222,13 +149,8 @@
         </w:r>
       </w:hyperlink>
       <w:r>
-        <w:t xml:space="preserve"> et te connecter avec ton compte </w:t>
-      </w:r>
-      <w:proofErr w:type="spellStart"/>
-      <w:r>
-        <w:t>github</w:t>
-      </w:r>
-      <w:proofErr w:type="spellEnd"/>
+        <w:t xml:space="preserve"> et te connecter avec ton compte github</w:t>
+      </w:r>
     </w:p>
     <w:p>
       <w:pPr>
@@ -239,15 +161,7 @@
         </w:numPr>
       </w:pPr>
       <w:r>
-        <w:t xml:space="preserve">Chercher ton repo distant java-340-ex et cliquer sur </w:t>
-      </w:r>
-      <w:proofErr w:type="spellStart"/>
-      <w:r>
-        <w:t>Activate</w:t>
-      </w:r>
-      <w:proofErr w:type="spellEnd"/>
-      <w:r>
-        <w:t xml:space="preserve"> repo</w:t>
+        <w:t>Chercher ton repo distant java-340-ex et cliquer sur Activate repo</w:t>
       </w:r>
     </w:p>
     <w:p>
@@ -259,34 +173,10 @@
         </w:numPr>
       </w:pPr>
       <w:r>
-        <w:t xml:space="preserve">Dans </w:t>
-      </w:r>
-      <w:proofErr w:type="spellStart"/>
-      <w:r>
-        <w:t>eclipse</w:t>
-      </w:r>
-      <w:proofErr w:type="spellEnd"/>
-      <w:r>
-        <w:t>, créer un fichier .</w:t>
-      </w:r>
-      <w:proofErr w:type="spellStart"/>
-      <w:r>
-        <w:t>travis.yml</w:t>
-      </w:r>
-      <w:proofErr w:type="spellEnd"/>
-      <w:r>
-        <w:t xml:space="preserve"> à la ra</w:t>
-      </w:r>
-      <w:r>
-        <w:t>cine du projet (au même niveau que .</w:t>
-      </w:r>
-      <w:proofErr w:type="spellStart"/>
-      <w:r>
-        <w:t>gitignore</w:t>
-      </w:r>
-      <w:proofErr w:type="spellEnd"/>
-      <w:r>
-        <w:t>).</w:t>
+        <w:t>Dans eclipse, créer un fichier .travis.yml à la ra</w:t>
+      </w:r>
+      <w:r>
+        <w:t>cine du projet (au même niveau que .gitignore).</w:t>
       </w:r>
     </w:p>
     <w:p>
@@ -309,15 +199,7 @@
         </w:r>
       </w:hyperlink>
       <w:r>
-        <w:t xml:space="preserve"> ce que tu dois mettre dans le fichier .</w:t>
-      </w:r>
-      <w:proofErr w:type="spellStart"/>
-      <w:r>
-        <w:t>travis.yml</w:t>
-      </w:r>
-      <w:proofErr w:type="spellEnd"/>
-      <w:r>
-        <w:t xml:space="preserve"> (y a juste une seule ligne ;))</w:t>
+        <w:t xml:space="preserve"> ce que tu dois mettre dans le fichier .travis.yml (y a juste une seule ligne ;))</w:t>
       </w:r>
     </w:p>
     <w:p>
@@ -328,21 +210,8 @@
           <w:numId w:val="18"/>
         </w:numPr>
       </w:pPr>
-      <w:proofErr w:type="spellStart"/>
-      <w:r>
-        <w:t>Commiter</w:t>
-      </w:r>
-      <w:proofErr w:type="spellEnd"/>
-      <w:r>
-        <w:t xml:space="preserve"> le fichier puis </w:t>
-      </w:r>
-      <w:proofErr w:type="spellStart"/>
-      <w:r>
-        <w:t>pusher</w:t>
-      </w:r>
-      <w:proofErr w:type="spellEnd"/>
-      <w:r>
-        <w:t>.</w:t>
+      <w:r>
+        <w:t>Commiter le fichier puis pusher.</w:t>
       </w:r>
     </w:p>
     <w:p>
@@ -352,17 +221,36 @@
           <w:ilvl w:val="1"/>
           <w:numId w:val="18"/>
         </w:numPr>
-      </w:pPr>
-      <w:r>
-        <w:t xml:space="preserve">Normalement, en attendant un peu, tu auras sur le site </w:t>
-      </w:r>
-      <w:proofErr w:type="spellStart"/>
-      <w:r>
-        <w:t>travis</w:t>
-      </w:r>
-      <w:proofErr w:type="spellEnd"/>
-      <w:r>
-        <w:t>, un fichier log qui apparaîtra</w:t>
+        <w:rPr>
+          <w:highlight w:val="green"/>
+        </w:rPr>
+      </w:pPr>
+      <w:r>
+        <w:rPr>
+          <w:highlight w:val="green"/>
+        </w:rPr>
+        <w:t xml:space="preserve">Git commit : </w:t>
+      </w:r>
+      <w:hyperlink r:id="rId9" w:tooltip="Modify file .travis.yml" w:history="1">
+        <w:r>
+          <w:rPr>
+            <w:rStyle w:val="Lienhypertexte"/>
+            <w:highlight w:val="green"/>
+          </w:rPr>
+          <w:t>Modify file .travis.yml</w:t>
+        </w:r>
+      </w:hyperlink>
+    </w:p>
+    <w:p>
+      <w:pPr>
+        <w:pStyle w:val="Paragraphedeliste"/>
+        <w:numPr>
+          <w:ilvl w:val="1"/>
+          <w:numId w:val="18"/>
+        </w:numPr>
+      </w:pPr>
+      <w:r>
+        <w:t>Normalement, en attendant un peu, tu auras sur le site travis, un fichier log qui apparaîtra</w:t>
       </w:r>
       <w:r>
         <w:t xml:space="preserve"> pour dire que c’est OK</w:t>
@@ -376,9 +264,9 @@
         </w:rPr>
         <w:drawing>
           <wp:inline distT="0" distB="0" distL="0" distR="0">
-            <wp:extent cx="5760720" cy="2729865"/>
-            <wp:effectExtent l="0" t="0" r="0" b="0"/>
-            <wp:docPr id="2" name="Image 2"/>
+            <wp:extent cx="5756910" cy="2783205"/>
+            <wp:effectExtent l="19050" t="0" r="0" b="0"/>
+            <wp:docPr id="11" name="Image 1"/>
             <wp:cNvGraphicFramePr>
               <a:graphicFrameLocks xmlns:a="http://schemas.openxmlformats.org/drawingml/2006/main" noChangeAspect="1"/>
             </wp:cNvGraphicFramePr>
@@ -386,29 +274,33 @@
               <a:graphicData uri="http://schemas.openxmlformats.org/drawingml/2006/picture">
                 <pic:pic xmlns:pic="http://schemas.openxmlformats.org/drawingml/2006/picture">
                   <pic:nvPicPr>
-                    <pic:cNvPr id="0" name="build travis ok.JPG"/>
-                    <pic:cNvPicPr/>
+                    <pic:cNvPr id="0" name="Picture 1"/>
+                    <pic:cNvPicPr>
+                      <a:picLocks noChangeAspect="1" noChangeArrowheads="1"/>
+                    </pic:cNvPicPr>
                   </pic:nvPicPr>
                   <pic:blipFill>
-                    <a:blip r:embed="rId9" cstate="print">
-                      <a:extLst>
-                        <a:ext uri="{28A0092B-C50C-407E-A947-70E740481C1C}">
-                          <a14:useLocalDpi xmlns:a14="http://schemas.microsoft.com/office/drawing/2010/main" xmlns:wps="http://schemas.microsoft.com/office/word/2010/wordprocessingShape" xmlns:wpi="http://schemas.microsoft.com/office/word/2010/wordprocessingInk" xmlns:wpg="http://schemas.microsoft.com/office/word/2010/wordprocessingGroup" xmlns:w14="http://schemas.microsoft.com/office/word/2010/wordml" xmlns:w="http://schemas.openxmlformats.org/wordprocessingml/2006/main" xmlns:w10="urn:schemas-microsoft-com:office:word" xmlns:wp14="http://schemas.microsoft.com/office/word/2010/wordprocessingDrawing" xmlns:v="urn:schemas-microsoft-com:vml" xmlns:o="urn:schemas-microsoft-com:office:office" xmlns:mc="http://schemas.openxmlformats.org/markup-compatibility/2006" xmlns:wpc="http://schemas.microsoft.com/office/word/2010/wordprocessingCanvas" xmlns="" val="0"/>
-                        </a:ext>
-                      </a:extLst>
-                    </a:blip>
+                    <a:blip r:embed="rId10" cstate="print"/>
+                    <a:srcRect/>
                     <a:stretch>
                       <a:fillRect/>
                     </a:stretch>
                   </pic:blipFill>
-                  <pic:spPr>
+                  <pic:spPr bwMode="auto">
                     <a:xfrm>
                       <a:off x="0" y="0"/>
-                      <a:ext cx="5760720" cy="2729865"/>
+                      <a:ext cx="5756910" cy="2783205"/>
                     </a:xfrm>
                     <a:prstGeom prst="rect">
                       <a:avLst/>
                     </a:prstGeom>
+                    <a:noFill/>
+                    <a:ln w="9525">
+                      <a:noFill/>
+                      <a:miter lim="800000"/>
+                      <a:headEnd/>
+                      <a:tailEnd/>
+                    </a:ln>
                   </pic:spPr>
                 </pic:pic>
               </a:graphicData>
@@ -417,8 +309,60 @@
         </w:drawing>
       </w:r>
     </w:p>
-    <w:p/>
-    <w:p/>
+    <w:p>
+      <w:r>
+        <w:rPr>
+          <w:noProof/>
+          <w:lang w:val="de-DE" w:eastAsia="de-DE" w:bidi="th-TH"/>
+        </w:rPr>
+        <w:lastRenderedPageBreak/>
+        <w:drawing>
+          <wp:inline distT="0" distB="0" distL="0" distR="0">
+            <wp:extent cx="5756910" cy="2607945"/>
+            <wp:effectExtent l="19050" t="0" r="0" b="0"/>
+            <wp:docPr id="12" name="Image 2"/>
+            <wp:cNvGraphicFramePr>
+              <a:graphicFrameLocks xmlns:a="http://schemas.openxmlformats.org/drawingml/2006/main" noChangeAspect="1"/>
+            </wp:cNvGraphicFramePr>
+            <a:graphic xmlns:a="http://schemas.openxmlformats.org/drawingml/2006/main">
+              <a:graphicData uri="http://schemas.openxmlformats.org/drawingml/2006/picture">
+                <pic:pic xmlns:pic="http://schemas.openxmlformats.org/drawingml/2006/picture">
+                  <pic:nvPicPr>
+                    <pic:cNvPr id="0" name="Picture 2"/>
+                    <pic:cNvPicPr>
+                      <a:picLocks noChangeAspect="1" noChangeArrowheads="1"/>
+                    </pic:cNvPicPr>
+                  </pic:nvPicPr>
+                  <pic:blipFill>
+                    <a:blip r:embed="rId11" cstate="print"/>
+                    <a:srcRect/>
+                    <a:stretch>
+                      <a:fillRect/>
+                    </a:stretch>
+                  </pic:blipFill>
+                  <pic:spPr bwMode="auto">
+                    <a:xfrm>
+                      <a:off x="0" y="0"/>
+                      <a:ext cx="5756910" cy="2607945"/>
+                    </a:xfrm>
+                    <a:prstGeom prst="rect">
+                      <a:avLst/>
+                    </a:prstGeom>
+                    <a:noFill/>
+                    <a:ln w="9525">
+                      <a:noFill/>
+                      <a:miter lim="800000"/>
+                      <a:headEnd/>
+                      <a:tailEnd/>
+                    </a:ln>
+                  </pic:spPr>
+                </pic:pic>
+              </a:graphicData>
+            </a:graphic>
+          </wp:inline>
+        </w:drawing>
+      </w:r>
+    </w:p>
     <w:p>
       <w:pPr>
         <w:pStyle w:val="Paragraphedeliste"/>
@@ -433,7 +377,7 @@
       <w:r>
         <w:t xml:space="preserve">Cours : de </w:t>
       </w:r>
-      <w:hyperlink r:id="rId10" w:anchor="/fiabilite" w:history="1">
+      <w:hyperlink r:id="rId12" w:anchor="/fiabilite" w:history="1">
         <w:r>
           <w:rPr>
             <w:rStyle w:val="Lienhypertexte"/>
@@ -444,7 +388,7 @@
       <w:r>
         <w:t xml:space="preserve"> à </w:t>
       </w:r>
-      <w:hyperlink r:id="rId11" w:anchor="/fiabilite-unit-junit-classes" w:history="1">
+      <w:hyperlink r:id="rId13" w:anchor="/fiabilite-unit-junit-classes" w:history="1">
         <w:r>
           <w:rPr>
             <w:rStyle w:val="Lienhypertexte"/>
@@ -465,15 +409,7 @@
         </w:tabs>
       </w:pPr>
       <w:r>
-        <w:t xml:space="preserve">Exo : voir le </w:t>
-      </w:r>
-      <w:proofErr w:type="spellStart"/>
-      <w:r>
-        <w:t>readme</w:t>
-      </w:r>
-      <w:proofErr w:type="spellEnd"/>
-      <w:r>
-        <w:t>, ce sont les deux premières questions de la partie « Tests unitaires »</w:t>
+        <w:t>Exo : voir le readme, ce sont les deux premières questions de la partie « Tests unitaires »</w:t>
       </w:r>
     </w:p>
     <w:p>
@@ -503,16 +439,7 @@
         </w:tabs>
       </w:pPr>
       <w:r>
-        <w:lastRenderedPageBreak/>
-        <w:t xml:space="preserve">Le fichier CommercialTest.java doit être créé dans l’arborescence suivante : </w:t>
-      </w:r>
-      <w:proofErr w:type="spellStart"/>
-      <w:r>
-        <w:t>src</w:t>
-      </w:r>
-      <w:proofErr w:type="spellEnd"/>
-      <w:r>
-        <w:t>/test/java/com.ipiecoles.java.java340.model</w:t>
+        <w:t>Le fichier CommercialTest.java doit être créé dans l’arborescence suivante : src/test/java/com.ipiecoles.java.java340.model</w:t>
       </w:r>
     </w:p>
     <w:p>
@@ -557,7 +484,7 @@
                     <pic:cNvPicPr/>
                   </pic:nvPicPr>
                   <pic:blipFill>
-                    <a:blip r:embed="rId12" cstate="print">
+                    <a:blip r:embed="rId14" cstate="print">
                       <a:extLst>
                         <a:ext uri="{28A0092B-C50C-407E-A947-70E740481C1C}">
                           <a14:useLocalDpi xmlns:a14="http://schemas.microsoft.com/office/drawing/2010/main" xmlns:wps="http://schemas.microsoft.com/office/word/2010/wordprocessingShape" xmlns:wpi="http://schemas.microsoft.com/office/word/2010/wordprocessingInk" xmlns:wpg="http://schemas.microsoft.com/office/word/2010/wordprocessingGroup" xmlns:w14="http://schemas.microsoft.com/office/word/2010/wordml" xmlns:w="http://schemas.openxmlformats.org/wordprocessingml/2006/main" xmlns:w10="urn:schemas-microsoft-com:office:word" xmlns:wp14="http://schemas.microsoft.com/office/word/2010/wordprocessingDrawing" xmlns:v="urn:schemas-microsoft-com:vml" xmlns:o="urn:schemas-microsoft-com:office:office" xmlns:mc="http://schemas.openxmlformats.org/markup-compatibility/2006" xmlns:wpc="http://schemas.microsoft.com/office/word/2010/wordprocessingCanvas" xmlns="" val="0"/>
@@ -599,16 +526,14 @@
       <w:r>
         <w:t>« </w:t>
       </w:r>
-      <w:proofErr w:type="spellStart"/>
-      <w:r>
-        <w:t>Run</w:t>
-      </w:r>
-      <w:proofErr w:type="spellEnd"/>
-      <w:r>
-        <w:t xml:space="preserve"> As </w:t>
-      </w:r>
-      <w:r>
-        <w:t xml:space="preserve">tests » </w:t>
+      <w:r>
+        <w:t xml:space="preserve">Run As </w:t>
+      </w:r>
+      <w:r>
+        <w:t>JUnit test</w:t>
+      </w:r>
+      <w:r>
+        <w:t xml:space="preserve"> » </w:t>
       </w:r>
       <w:r>
         <w:t>pour voir que tes tests fonctionnent.</w:t>
@@ -624,23 +549,7 @@
         <w:ind w:left="1418"/>
       </w:pPr>
       <w:r>
-        <w:t xml:space="preserve">Si ça fonctionne, </w:t>
-      </w:r>
-      <w:proofErr w:type="spellStart"/>
-      <w:r>
-        <w:t>commiter</w:t>
-      </w:r>
-      <w:proofErr w:type="spellEnd"/>
-      <w:r>
-        <w:t xml:space="preserve"> / </w:t>
-      </w:r>
-      <w:proofErr w:type="spellStart"/>
-      <w:r>
-        <w:t>pusher</w:t>
-      </w:r>
-      <w:proofErr w:type="spellEnd"/>
-      <w:r>
-        <w:t>.</w:t>
+        <w:t>Si ça fonctionne, commiter / pusher.</w:t>
       </w:r>
     </w:p>
     <w:p>
@@ -653,15 +562,7 @@
         <w:ind w:left="1418"/>
       </w:pPr>
       <w:r>
-        <w:t xml:space="preserve">Attendre un peu, et voir si sur </w:t>
-      </w:r>
-      <w:proofErr w:type="spellStart"/>
-      <w:r>
-        <w:t>travis</w:t>
-      </w:r>
-      <w:proofErr w:type="spellEnd"/>
-      <w:r>
-        <w:t>, le log a changé :</w:t>
+        <w:t>Attendre un peu, et voir si sur travis, le log a changé :</w:t>
       </w:r>
     </w:p>
     <w:p>
@@ -670,6 +571,7 @@
           <w:noProof/>
           <w:lang w:val="de-DE" w:eastAsia="de-DE" w:bidi="th-TH"/>
         </w:rPr>
+        <w:lastRenderedPageBreak/>
         <w:drawing>
           <wp:inline distT="0" distB="0" distL="0" distR="0">
             <wp:extent cx="5760720" cy="2525395"/>
@@ -686,7 +588,7 @@
                     <pic:cNvPicPr/>
                   </pic:nvPicPr>
                   <pic:blipFill>
-                    <a:blip r:embed="rId13" cstate="print">
+                    <a:blip r:embed="rId15" cstate="print">
                       <a:extLst>
                         <a:ext uri="{28A0092B-C50C-407E-A947-70E740481C1C}">
                           <a14:useLocalDpi xmlns:a14="http://schemas.microsoft.com/office/drawing/2010/main" xmlns:wps="http://schemas.microsoft.com/office/word/2010/wordprocessingShape" xmlns:wpi="http://schemas.microsoft.com/office/word/2010/wordprocessingInk" xmlns:wpg="http://schemas.microsoft.com/office/word/2010/wordprocessingGroup" xmlns:w14="http://schemas.microsoft.com/office/word/2010/wordml" xmlns:w="http://schemas.openxmlformats.org/wordprocessingml/2006/main" xmlns:w10="urn:schemas-microsoft-com:office:word" xmlns:wp14="http://schemas.microsoft.com/office/word/2010/wordprocessingDrawing" xmlns:v="urn:schemas-microsoft-com:vml" xmlns:o="urn:schemas-microsoft-com:office:office" xmlns:mc="http://schemas.openxmlformats.org/markup-compatibility/2006" xmlns:wpc="http://schemas.microsoft.com/office/word/2010/wordprocessingCanvas" xmlns="" val="0"/>
@@ -763,15 +665,7 @@
         </w:pict>
       </w:r>
       <w:r>
-        <w:t xml:space="preserve">Faire </w:t>
-      </w:r>
-      <w:proofErr w:type="gramStart"/>
-      <w:r>
-        <w:t>d’autres test</w:t>
-      </w:r>
-      <w:proofErr w:type="gramEnd"/>
-      <w:r>
-        <w:t xml:space="preserve"> à toi. </w:t>
+        <w:t xml:space="preserve">Faire d’autres test à toi. </w:t>
       </w:r>
       <w:r>
         <w:rPr>
@@ -798,39 +692,7 @@
         </w:numPr>
       </w:pPr>
       <w:r>
-        <w:t>Il nous a appris une astuce : clic droit sur ta classe de test (</w:t>
-      </w:r>
-      <w:proofErr w:type="spellStart"/>
-      <w:r>
-        <w:t>CommercialTest</w:t>
-      </w:r>
-      <w:proofErr w:type="spellEnd"/>
-      <w:r>
-        <w:t>) et faire « </w:t>
-      </w:r>
-      <w:proofErr w:type="spellStart"/>
-      <w:r>
-        <w:t>Run</w:t>
-      </w:r>
-      <w:proofErr w:type="spellEnd"/>
-      <w:r>
-        <w:t xml:space="preserve"> </w:t>
-      </w:r>
-      <w:proofErr w:type="spellStart"/>
-      <w:r>
-        <w:t>with</w:t>
-      </w:r>
-      <w:proofErr w:type="spellEnd"/>
-      <w:r>
-        <w:t xml:space="preserve"> </w:t>
-      </w:r>
-      <w:proofErr w:type="spellStart"/>
-      <w:r>
-        <w:t>coverage</w:t>
-      </w:r>
-      <w:proofErr w:type="spellEnd"/>
-      <w:r>
-        <w:t> ». Cela permet de voir la couverture de code qui est testé par la classe</w:t>
+        <w:t>Il nous a appris une astuce : clic droit sur ta classe de test (CommercialTest) et faire « Run with coverage ». Cela permet de voir la couverture de code qui est testé par la classe</w:t>
       </w:r>
       <w:r>
         <w:t xml:space="preserve"> de test</w:t>
@@ -858,7 +720,7 @@
                     <pic:cNvPicPr/>
                   </pic:nvPicPr>
                   <pic:blipFill>
-                    <a:blip r:embed="rId14" cstate="print">
+                    <a:blip r:embed="rId16" cstate="print">
                       <a:extLst>
                         <a:ext uri="{28A0092B-C50C-407E-A947-70E740481C1C}">
                           <a14:useLocalDpi xmlns:a14="http://schemas.microsoft.com/office/drawing/2010/main" xmlns:wps="http://schemas.microsoft.com/office/word/2010/wordprocessingShape" xmlns:wpi="http://schemas.microsoft.com/office/word/2010/wordprocessingInk" xmlns:wpg="http://schemas.microsoft.com/office/word/2010/wordprocessingGroup" xmlns:w14="http://schemas.microsoft.com/office/word/2010/wordml" xmlns:w="http://schemas.openxmlformats.org/wordprocessingml/2006/main" xmlns:w10="urn:schemas-microsoft-com:office:word" xmlns:wp14="http://schemas.microsoft.com/office/word/2010/wordprocessingDrawing" xmlns:v="urn:schemas-microsoft-com:vml" xmlns:o="urn:schemas-microsoft-com:office:office" xmlns:mc="http://schemas.openxmlformats.org/markup-compatibility/2006" xmlns:wpc="http://schemas.microsoft.com/office/word/2010/wordprocessingCanvas" xmlns="" val="0"/>
@@ -894,10 +756,9 @@
         </w:numPr>
       </w:pPr>
       <w:r>
-        <w:lastRenderedPageBreak/>
         <w:t xml:space="preserve">On a vu du cours : </w:t>
       </w:r>
-      <w:hyperlink r:id="rId15" w:anchor="/fiabilite-unit-junit-parametres" w:history="1">
+      <w:hyperlink r:id="rId17" w:anchor="/fiabilite-unit-junit-parametres" w:history="1">
         <w:r>
           <w:rPr>
             <w:rStyle w:val="Lienhypertexte"/>
@@ -915,31 +776,7 @@
         </w:numPr>
       </w:pPr>
       <w:r>
-        <w:t xml:space="preserve">Faire des tests avec </w:t>
-      </w:r>
-      <w:proofErr w:type="spellStart"/>
-      <w:r>
-        <w:t>parameters</w:t>
-      </w:r>
-      <w:proofErr w:type="spellEnd"/>
-      <w:r>
-        <w:t xml:space="preserve"> pour la </w:t>
-      </w:r>
-      <w:proofErr w:type="spellStart"/>
-      <w:r>
-        <w:t>methode</w:t>
-      </w:r>
-      <w:proofErr w:type="spellEnd"/>
-      <w:r>
-        <w:t xml:space="preserve"> </w:t>
-      </w:r>
-      <w:proofErr w:type="spellStart"/>
-      <w:r>
-        <w:t>equivalenceNote</w:t>
-      </w:r>
-      <w:proofErr w:type="spellEnd"/>
-      <w:r>
-        <w:t xml:space="preserve"> de la classe Commercial</w:t>
+        <w:t>Faire des tests avec parameters pour la methode equivalenceNote de la classe Commercial</w:t>
       </w:r>
     </w:p>
     <w:p>
@@ -951,32 +788,16 @@
         </w:numPr>
       </w:pPr>
       <w:r>
-        <w:t xml:space="preserve">Une autre façon de faire des </w:t>
-      </w:r>
-      <w:proofErr w:type="spellStart"/>
-      <w:r>
-        <w:t>parameters</w:t>
-      </w:r>
-      <w:proofErr w:type="spellEnd"/>
-      <w:r>
-        <w:t xml:space="preserve">, un peu plus simple, mais qui nécessite une nouvelle dépendance à rajouter au pom.xml. </w:t>
+        <w:t xml:space="preserve">Une autre façon de faire des parameters, un peu plus simple, mais qui nécessite une nouvelle dépendance à rajouter au pom.xml. </w:t>
       </w:r>
       <w:r>
         <w:t>(</w:t>
       </w:r>
-      <w:proofErr w:type="spellStart"/>
       <w:r>
         <w:rPr>
           <w:color w:val="00B050"/>
         </w:rPr>
-        <w:t>maj</w:t>
-      </w:r>
-      <w:proofErr w:type="spellEnd"/>
-      <w:r>
-        <w:rPr>
-          <w:color w:val="00B050"/>
-        </w:rPr>
-        <w:t> : pas obligatoire, le prof ne l’a pas fait</w:t>
+        <w:t>maj : pas obligatoire, le prof ne l’a pas fait</w:t>
       </w:r>
       <w:r>
         <w:t xml:space="preserve">) </w:t>
@@ -984,7 +805,7 @@
       <w:r>
         <w:t xml:space="preserve">Voir ici : </w:t>
       </w:r>
-      <w:hyperlink r:id="rId16" w:history="1">
+      <w:hyperlink r:id="rId18" w:history="1">
         <w:r>
           <w:rPr>
             <w:rStyle w:val="Lienhypertexte"/>
@@ -1004,7 +825,7 @@
       <w:r>
         <w:t xml:space="preserve">On a vu du cours : </w:t>
       </w:r>
-      <w:hyperlink r:id="rId17" w:anchor="/fiabilite-unit-junit-ressources" w:history="1">
+      <w:hyperlink r:id="rId19" w:anchor="/fiabilite-unit-junit-ressources" w:history="1">
         <w:r>
           <w:rPr>
             <w:rStyle w:val="Lienhypertexte"/>
@@ -1022,31 +843,7 @@
         </w:numPr>
       </w:pPr>
       <w:r>
-        <w:t xml:space="preserve">Créer un fichier </w:t>
-      </w:r>
-      <w:proofErr w:type="spellStart"/>
-      <w:r>
-        <w:t>application.properties</w:t>
-      </w:r>
-      <w:proofErr w:type="spellEnd"/>
-      <w:r>
-        <w:t xml:space="preserve"> dans : </w:t>
-      </w:r>
-      <w:proofErr w:type="spellStart"/>
-      <w:r>
-        <w:t>src</w:t>
-      </w:r>
-      <w:proofErr w:type="spellEnd"/>
-      <w:r>
-        <w:t>/test/</w:t>
-      </w:r>
-      <w:proofErr w:type="spellStart"/>
-      <w:r>
-        <w:t>resources</w:t>
-      </w:r>
-      <w:proofErr w:type="spellEnd"/>
-      <w:r>
-        <w:t>. Y copier/coller ce qu’il y a dans le cours</w:t>
+        <w:t>Créer un fichier application.properties dans : src/test/resources. Y copier/coller ce qu’il y a dans le cours</w:t>
       </w:r>
     </w:p>
     <w:p>
@@ -1058,23 +855,7 @@
         </w:numPr>
       </w:pPr>
       <w:r>
-        <w:t xml:space="preserve">Pour l’instant, on ne peut pas faire de test sur les méthodes des </w:t>
-      </w:r>
-      <w:proofErr w:type="spellStart"/>
-      <w:r>
-        <w:t>repositories</w:t>
-      </w:r>
-      <w:proofErr w:type="spellEnd"/>
-      <w:r>
-        <w:t xml:space="preserve">, car il faut que </w:t>
-      </w:r>
-      <w:proofErr w:type="spellStart"/>
-      <w:r>
-        <w:t>Spring</w:t>
-      </w:r>
-      <w:proofErr w:type="spellEnd"/>
-      <w:r>
-        <w:t xml:space="preserve"> soit lancé en même temps que les tests. D’où le point suivant :</w:t>
+        <w:t>Pour l’instant, on ne peut pas faire de test sur les méthodes des repositories, car il faut que Spring soit lancé en même temps que les tests. D’où le point suivant :</w:t>
       </w:r>
     </w:p>
     <w:p>
@@ -1088,7 +869,7 @@
       <w:r>
         <w:t xml:space="preserve">On a vu du cours : </w:t>
       </w:r>
-      <w:hyperlink r:id="rId18" w:anchor="/fiabilite-unit-junit-spring" w:history="1">
+      <w:hyperlink r:id="rId20" w:anchor="/fiabilite-unit-junit-spring" w:history="1">
         <w:r>
           <w:rPr>
             <w:rStyle w:val="Lienhypertexte"/>
@@ -1099,7 +880,7 @@
       <w:r>
         <w:t xml:space="preserve"> et </w:t>
       </w:r>
-      <w:hyperlink r:id="rId19" w:anchor="/fiabilite-unit-junit-beforeafter" w:history="1">
+      <w:hyperlink r:id="rId21" w:anchor="/fiabilite-unit-junit-beforeafter" w:history="1">
         <w:r>
           <w:rPr>
             <w:rStyle w:val="Lienhypertexte"/>
@@ -1123,42 +904,10 @@
         <w:t>Exo partie TU : 5 et 6</w:t>
       </w:r>
       <w:r>
-        <w:t xml:space="preserve"> -&gt; voir le commit « </w:t>
-      </w:r>
-      <w:proofErr w:type="spellStart"/>
-      <w:r>
-        <w:t>EmployeRepositoryTest</w:t>
-      </w:r>
-      <w:proofErr w:type="spellEnd"/>
-      <w:r>
-        <w:t xml:space="preserve"> OK »</w:t>
-      </w:r>
-      <w:r>
-        <w:t xml:space="preserve"> (comme toujours, </w:t>
-      </w:r>
-      <w:proofErr w:type="spellStart"/>
-      <w:r>
-        <w:t>commiter</w:t>
-      </w:r>
-      <w:proofErr w:type="spellEnd"/>
-      <w:r>
-        <w:t xml:space="preserve"> / </w:t>
-      </w:r>
-      <w:proofErr w:type="spellStart"/>
-      <w:r>
-        <w:t>pusher</w:t>
-      </w:r>
-      <w:proofErr w:type="spellEnd"/>
-      <w:r>
-        <w:t xml:space="preserve"> et voir sur </w:t>
-      </w:r>
-      <w:proofErr w:type="spellStart"/>
-      <w:r>
-        <w:t>travis</w:t>
-      </w:r>
-      <w:proofErr w:type="spellEnd"/>
-      <w:r>
-        <w:t xml:space="preserve"> si ça s’est bien passé)</w:t>
+        <w:t xml:space="preserve"> -&gt; voir le commit « EmployeRepositoryTest OK »</w:t>
+      </w:r>
+      <w:r>
+        <w:t xml:space="preserve"> (comme toujours, commiter / pusher et voir sur travis si ça s’est bien passé)</w:t>
       </w:r>
     </w:p>
     <w:p>
@@ -1170,79 +919,8 @@
         </w:numPr>
       </w:pPr>
       <w:r>
-        <w:t xml:space="preserve">Rajouter un plugin : EMF </w:t>
-      </w:r>
-      <w:proofErr w:type="spellStart"/>
-      <w:r>
-        <w:t>builder</w:t>
-      </w:r>
-      <w:proofErr w:type="spellEnd"/>
-      <w:r>
-        <w:t xml:space="preserve"> </w:t>
-      </w:r>
-      <w:proofErr w:type="spellStart"/>
-      <w:r>
-        <w:t>generator</w:t>
-      </w:r>
-      <w:proofErr w:type="spellEnd"/>
-      <w:r>
-        <w:t xml:space="preserve"> dans Eclipse (aller dans </w:t>
-      </w:r>
-      <w:proofErr w:type="spellStart"/>
-      <w:r>
-        <w:t>marketplace</w:t>
-      </w:r>
-      <w:proofErr w:type="spellEnd"/>
-      <w:r>
-        <w:t xml:space="preserve">) et </w:t>
-      </w:r>
-      <w:proofErr w:type="spellStart"/>
-      <w:r>
-        <w:t>Builder</w:t>
-      </w:r>
-      <w:proofErr w:type="spellEnd"/>
-      <w:r>
-        <w:t xml:space="preserve"> </w:t>
-      </w:r>
-      <w:proofErr w:type="spellStart"/>
-      <w:r>
-        <w:t>Generator</w:t>
-      </w:r>
-      <w:proofErr w:type="spellEnd"/>
-      <w:r>
-        <w:t xml:space="preserve"> – Code </w:t>
-      </w:r>
-      <w:proofErr w:type="spellStart"/>
-      <w:r>
-        <w:t>tools</w:t>
-      </w:r>
-      <w:proofErr w:type="spellEnd"/>
-      <w:r>
-        <w:t xml:space="preserve"> dans </w:t>
-      </w:r>
-      <w:proofErr w:type="spellStart"/>
-      <w:r>
-        <w:t>intellij</w:t>
-      </w:r>
-      <w:proofErr w:type="spellEnd"/>
-      <w:r>
-        <w:t xml:space="preserve"> (aller dans File&gt;Settings&gt;Plugins&gt;</w:t>
-      </w:r>
-      <w:proofErr w:type="spellStart"/>
-      <w:r>
-        <w:t>Browse</w:t>
-      </w:r>
-      <w:proofErr w:type="spellEnd"/>
-      <w:r>
-        <w:t xml:space="preserve"> </w:t>
-      </w:r>
-      <w:proofErr w:type="spellStart"/>
-      <w:r>
-        <w:t>Repositories</w:t>
-      </w:r>
-      <w:proofErr w:type="spellEnd"/>
-      <w:r>
-        <w:t>)</w:t>
+        <w:lastRenderedPageBreak/>
+        <w:t>Rajouter un plugin : EMF builder generator dans Eclipse (aller dans marketplace) et Builder Generator – Code tools dans intellij (aller dans File&gt;Settings&gt;Plugins&gt;Browse Repositories)</w:t>
       </w:r>
     </w:p>
     <w:p>
@@ -1254,17 +932,9 @@
         </w:numPr>
       </w:pPr>
       <w:r>
-        <w:t xml:space="preserve">Cours sur </w:t>
-      </w:r>
-      <w:proofErr w:type="spellStart"/>
-      <w:r>
-        <w:t>mock</w:t>
-      </w:r>
-      <w:proofErr w:type="spellEnd"/>
-      <w:r>
-        <w:t xml:space="preserve"> : </w:t>
-      </w:r>
-      <w:hyperlink r:id="rId20" w:anchor="/fiabilite-unit-junit-mock" w:history="1">
+        <w:t xml:space="preserve">Cours sur mock : </w:t>
+      </w:r>
+      <w:hyperlink r:id="rId22" w:anchor="/fiabilite-unit-junit-mock" w:history="1">
         <w:r>
           <w:rPr>
             <w:rStyle w:val="Lienhypertexte"/>
@@ -1275,7 +945,7 @@
       <w:r>
         <w:t xml:space="preserve"> à </w:t>
       </w:r>
-      <w:hyperlink r:id="rId21" w:anchor="/fiabilite-unit-junit-mock2" w:history="1">
+      <w:hyperlink r:id="rId23" w:anchor="/fiabilite-unit-junit-mock2" w:history="1">
         <w:r>
           <w:rPr>
             <w:rStyle w:val="Lienhypertexte"/>
@@ -1293,29 +963,8 @@
         </w:numPr>
       </w:pPr>
       <w:r>
-        <w:t xml:space="preserve">Faire du </w:t>
-      </w:r>
-      <w:proofErr w:type="spellStart"/>
-      <w:r>
-        <w:t>mock</w:t>
-      </w:r>
-      <w:proofErr w:type="spellEnd"/>
-      <w:r>
-        <w:t xml:space="preserve"> sur </w:t>
-      </w:r>
-      <w:proofErr w:type="spellStart"/>
-      <w:r>
-        <w:t>EmployeService</w:t>
-      </w:r>
-      <w:proofErr w:type="spellEnd"/>
-      <w:r>
-        <w:t xml:space="preserve"> avec </w:t>
-      </w:r>
-      <w:proofErr w:type="spellStart"/>
-      <w:r>
-        <w:t>EmployeServiceTest</w:t>
-      </w:r>
-      <w:proofErr w:type="spellEnd"/>
+        <w:t>Faire du mock sur EmployeService avec EmployeServiceTest</w:t>
+      </w:r>
     </w:p>
     <w:p>
       <w:pPr>
@@ -1340,7 +989,7 @@
       <w:r>
         <w:t xml:space="preserve">Se rendre sur </w:t>
       </w:r>
-      <w:hyperlink r:id="rId22" w:history="1">
+      <w:hyperlink r:id="rId24" w:history="1">
         <w:r>
           <w:rPr>
             <w:rStyle w:val="Lienhypertexte"/>
@@ -1349,13 +998,8 @@
         </w:r>
       </w:hyperlink>
       <w:r>
-        <w:t xml:space="preserve"> et se connecter avec le compte </w:t>
-      </w:r>
-      <w:proofErr w:type="spellStart"/>
-      <w:r>
-        <w:t>github</w:t>
-      </w:r>
-      <w:proofErr w:type="spellEnd"/>
+        <w:t xml:space="preserve"> et se connecter avec le compte github</w:t>
+      </w:r>
     </w:p>
     <w:p>
       <w:pPr>
@@ -1366,13 +1010,8 @@
         </w:numPr>
       </w:pPr>
       <w:r>
-        <w:t xml:space="preserve">Cliquer sur analyse new </w:t>
-      </w:r>
-      <w:proofErr w:type="spellStart"/>
-      <w:r>
-        <w:t>project</w:t>
-      </w:r>
-      <w:proofErr w:type="spellEnd"/>
+        <w:t>Cliquer sur analyse new project</w:t>
+      </w:r>
     </w:p>
     <w:p>
       <w:pPr>
@@ -1395,13 +1034,8 @@
         </w:numPr>
       </w:pPr>
       <w:r>
-        <w:t xml:space="preserve">Mettre « Java340 » et cliquer sur </w:t>
-      </w:r>
-      <w:proofErr w:type="spellStart"/>
-      <w:r>
-        <w:t>generate</w:t>
-      </w:r>
-      <w:proofErr w:type="spellEnd"/>
+        <w:t>Mettre « Java340 » et cliquer sur generate</w:t>
+      </w:r>
     </w:p>
     <w:p>
       <w:pPr>
@@ -1412,15 +1046,7 @@
         </w:numPr>
       </w:pPr>
       <w:r>
-        <w:t xml:space="preserve">Copier le </w:t>
-      </w:r>
-      <w:proofErr w:type="spellStart"/>
-      <w:r>
-        <w:t>token</w:t>
-      </w:r>
-      <w:proofErr w:type="spellEnd"/>
-      <w:r>
-        <w:t xml:space="preserve"> quelque part</w:t>
+        <w:t>Copier le token quelque part</w:t>
       </w:r>
     </w:p>
     <w:p>
@@ -1445,7 +1071,7 @@
                     <pic:cNvPicPr/>
                   </pic:nvPicPr>
                   <pic:blipFill>
-                    <a:blip r:embed="rId23" cstate="print">
+                    <a:blip r:embed="rId25" cstate="print">
                       <a:extLst>
                         <a:ext uri="{28A0092B-C50C-407E-A947-70E740481C1C}">
                           <a14:useLocalDpi xmlns:a14="http://schemas.microsoft.com/office/drawing/2010/main" xmlns:wps="http://schemas.microsoft.com/office/word/2010/wordprocessingShape" xmlns:wpi="http://schemas.microsoft.com/office/word/2010/wordprocessingInk" xmlns:wpg="http://schemas.microsoft.com/office/word/2010/wordprocessingGroup" xmlns:w14="http://schemas.microsoft.com/office/word/2010/wordml" xmlns:w="http://schemas.openxmlformats.org/wordprocessingml/2006/main" xmlns:w10="urn:schemas-microsoft-com:office:word" xmlns:wp14="http://schemas.microsoft.com/office/word/2010/wordprocessingDrawing" xmlns:v="urn:schemas-microsoft-com:vml" xmlns:o="urn:schemas-microsoft-com:office:office" xmlns:mc="http://schemas.openxmlformats.org/markup-compatibility/2006" xmlns:wpc="http://schemas.microsoft.com/office/word/2010/wordprocessingCanvas" xmlns="" val="0"/>
@@ -1481,13 +1107,8 @@
         </w:numPr>
       </w:pPr>
       <w:r>
-        <w:t xml:space="preserve">Cliquer sur continue puis java, puis </w:t>
-      </w:r>
-      <w:proofErr w:type="spellStart"/>
-      <w:r>
-        <w:t>maven</w:t>
-      </w:r>
-      <w:proofErr w:type="spellEnd"/>
+        <w:t>Cliquer sur continue puis java, puis maven</w:t>
+      </w:r>
     </w:p>
     <w:p>
       <w:pPr>
@@ -1522,23 +1143,7 @@
         </w:numPr>
       </w:pPr>
       <w:r>
-        <w:t xml:space="preserve">Aller dans </w:t>
-      </w:r>
-      <w:proofErr w:type="spellStart"/>
-      <w:r>
-        <w:t>Intellij</w:t>
-      </w:r>
-      <w:proofErr w:type="spellEnd"/>
-      <w:r>
-        <w:t xml:space="preserve"> : </w:t>
-      </w:r>
-      <w:proofErr w:type="spellStart"/>
-      <w:r>
-        <w:t>Run</w:t>
-      </w:r>
-      <w:proofErr w:type="spellEnd"/>
-      <w:r>
-        <w:t>&gt;Edit configurations</w:t>
+        <w:t>Aller dans Intellij : Run&gt;Edit configurations</w:t>
       </w:r>
     </w:p>
     <w:p>
@@ -1550,14 +1155,8 @@
         </w:numPr>
       </w:pPr>
       <w:r>
-        <w:lastRenderedPageBreak/>
-        <w:t xml:space="preserve">Appuyer sur + puis choisir </w:t>
-      </w:r>
-      <w:proofErr w:type="spellStart"/>
-      <w:r>
-        <w:t>Maven</w:t>
-      </w:r>
-      <w:proofErr w:type="spellEnd"/>
+        <w:t>Appuyer sur + puis choisir Maven</w:t>
+      </w:r>
     </w:p>
     <w:p>
       <w:pPr>
@@ -1568,15 +1167,7 @@
         </w:numPr>
       </w:pPr>
       <w:r>
-        <w:t xml:space="preserve">Configurer comme la photo suivante (attention, on a enlevé </w:t>
-      </w:r>
-      <w:proofErr w:type="spellStart"/>
-      <w:r>
-        <w:t>mvn</w:t>
-      </w:r>
-      <w:proofErr w:type="spellEnd"/>
-      <w:r>
-        <w:t xml:space="preserve"> et les slashs dans la partie « command line »)</w:t>
+        <w:t>Configurer comme la photo suivante (attention, on a enlevé mvn et les slashs dans la partie « command line »)</w:t>
       </w:r>
     </w:p>
     <w:p>
@@ -1585,6 +1176,7 @@
           <w:noProof/>
           <w:lang w:val="de-DE" w:eastAsia="de-DE" w:bidi="th-TH"/>
         </w:rPr>
+        <w:lastRenderedPageBreak/>
         <w:drawing>
           <wp:inline distT="0" distB="0" distL="0" distR="0">
             <wp:extent cx="5760720" cy="4491355"/>
@@ -1601,7 +1193,7 @@
                     <pic:cNvPicPr/>
                   </pic:nvPicPr>
                   <pic:blipFill>
-                    <a:blip r:embed="rId24" cstate="print">
+                    <a:blip r:embed="rId26" cstate="print">
                       <a:extLst>
                         <a:ext uri="{28A0092B-C50C-407E-A947-70E740481C1C}">
                           <a14:useLocalDpi xmlns:a14="http://schemas.microsoft.com/office/drawing/2010/main" xmlns:wps="http://schemas.microsoft.com/office/word/2010/wordprocessingShape" xmlns:wpi="http://schemas.microsoft.com/office/word/2010/wordprocessingInk" xmlns:wpg="http://schemas.microsoft.com/office/word/2010/wordprocessingGroup" xmlns:w14="http://schemas.microsoft.com/office/word/2010/wordml" xmlns:w="http://schemas.openxmlformats.org/wordprocessingml/2006/main" xmlns:w10="urn:schemas-microsoft-com:office:word" xmlns:wp14="http://schemas.microsoft.com/office/word/2010/wordprocessingDrawing" xmlns:v="urn:schemas-microsoft-com:vml" xmlns:o="urn:schemas-microsoft-com:office:office" xmlns:mc="http://schemas.openxmlformats.org/markup-compatibility/2006" xmlns:wpc="http://schemas.microsoft.com/office/word/2010/wordprocessingCanvas" xmlns="" val="0"/>
@@ -1652,23 +1244,7 @@
         </w:numPr>
       </w:pPr>
       <w:r>
-        <w:t xml:space="preserve">Puis </w:t>
-      </w:r>
-      <w:proofErr w:type="spellStart"/>
-      <w:r>
-        <w:t>Run</w:t>
-      </w:r>
-      <w:proofErr w:type="spellEnd"/>
-      <w:r>
-        <w:t xml:space="preserve"> (</w:t>
-      </w:r>
-      <w:proofErr w:type="spellStart"/>
-      <w:r>
-        <w:t>build</w:t>
-      </w:r>
-      <w:proofErr w:type="spellEnd"/>
-      <w:r>
-        <w:t>)</w:t>
+        <w:t>Puis Run (build)</w:t>
       </w:r>
     </w:p>
     <w:p>
@@ -1695,15 +1271,7 @@
         </w:numPr>
       </w:pPr>
       <w:r>
-        <w:t xml:space="preserve">Donc on essaye de repasser par </w:t>
-      </w:r>
-      <w:proofErr w:type="spellStart"/>
-      <w:r>
-        <w:t>Travis</w:t>
-      </w:r>
-      <w:proofErr w:type="spellEnd"/>
-      <w:r>
-        <w:t xml:space="preserve"> pour tester notre code</w:t>
+        <w:t>Donc on essaye de repasser par Travis pour tester notre code</w:t>
       </w:r>
     </w:p>
     <w:p>
@@ -1715,13 +1283,8 @@
         </w:numPr>
       </w:pPr>
       <w:r>
-        <w:t>Ouvrir le fichier .</w:t>
-      </w:r>
-      <w:proofErr w:type="spellStart"/>
-      <w:r>
-        <w:t>travis.yml</w:t>
-      </w:r>
-      <w:proofErr w:type="spellEnd"/>
+        <w:t>Ouvrir le fichier .travis.yml</w:t>
+      </w:r>
     </w:p>
     <w:p>
       <w:pPr>
@@ -1732,23 +1295,7 @@
         </w:numPr>
       </w:pPr>
       <w:r>
-        <w:t>Rajouter son organisation. En général « </w:t>
-      </w:r>
-      <w:proofErr w:type="spellStart"/>
-      <w:r>
-        <w:t>nom_du_compte</w:t>
-      </w:r>
-      <w:proofErr w:type="spellEnd"/>
-      <w:r>
-        <w:t>-</w:t>
-      </w:r>
-      <w:proofErr w:type="spellStart"/>
-      <w:r>
-        <w:t>github</w:t>
-      </w:r>
-      <w:proofErr w:type="spellEnd"/>
-      <w:r>
-        <w:t> ». Attention à l’indentation !</w:t>
+        <w:t>Rajouter son organisation. En général « nom_du_compte-github ». Attention à l’indentation !</w:t>
       </w:r>
     </w:p>
     <w:p>
@@ -1757,7 +1304,6 @@
           <w:noProof/>
           <w:lang w:val="de-DE" w:eastAsia="de-DE" w:bidi="th-TH"/>
         </w:rPr>
-        <w:lastRenderedPageBreak/>
         <w:drawing>
           <wp:inline distT="0" distB="0" distL="0" distR="0">
             <wp:extent cx="5760720" cy="2562860"/>
@@ -1774,7 +1320,7 @@
                     <pic:cNvPicPr/>
                   </pic:nvPicPr>
                   <pic:blipFill>
-                    <a:blip r:embed="rId25" cstate="print">
+                    <a:blip r:embed="rId27" cstate="print">
                       <a:extLst>
                         <a:ext uri="{28A0092B-C50C-407E-A947-70E740481C1C}">
                           <a14:useLocalDpi xmlns:a14="http://schemas.microsoft.com/office/drawing/2010/main" xmlns:wps="http://schemas.microsoft.com/office/word/2010/wordprocessingShape" xmlns:wpi="http://schemas.microsoft.com/office/word/2010/wordprocessingInk" xmlns:wpg="http://schemas.microsoft.com/office/word/2010/wordprocessingGroup" xmlns:w14="http://schemas.microsoft.com/office/word/2010/wordml" xmlns:w="http://schemas.openxmlformats.org/wordprocessingml/2006/main" xmlns:w10="urn:schemas-microsoft-com:office:word" xmlns:wp14="http://schemas.microsoft.com/office/word/2010/wordprocessingDrawing" xmlns:v="urn:schemas-microsoft-com:vml" xmlns:o="urn:schemas-microsoft-com:office:office" xmlns:mc="http://schemas.openxmlformats.org/markup-compatibility/2006" xmlns:wpc="http://schemas.microsoft.com/office/word/2010/wordprocessingCanvas" xmlns="" val="0"/>
@@ -1809,19 +1355,10 @@
           <w:numId w:val="25"/>
         </w:numPr>
       </w:pPr>
-      <w:proofErr w:type="spellStart"/>
-      <w:r>
-        <w:t>Commiter</w:t>
-      </w:r>
-      <w:proofErr w:type="spellEnd"/>
-      <w:r>
-        <w:t xml:space="preserve"> / </w:t>
-      </w:r>
-      <w:proofErr w:type="spellStart"/>
-      <w:r>
-        <w:t>pusher</w:t>
-      </w:r>
-      <w:proofErr w:type="spellEnd"/>
+      <w:r>
+        <w:lastRenderedPageBreak/>
+        <w:t>Commiter / pusher</w:t>
+      </w:r>
     </w:p>
     <w:p>
       <w:pPr>
@@ -1832,15 +1369,7 @@
         </w:numPr>
       </w:pPr>
       <w:r>
-        <w:t xml:space="preserve">Aller sur </w:t>
-      </w:r>
-      <w:proofErr w:type="spellStart"/>
-      <w:r>
-        <w:t>travis</w:t>
-      </w:r>
-      <w:proofErr w:type="spellEnd"/>
-      <w:r>
-        <w:t xml:space="preserve"> &gt; more options &gt; settings</w:t>
+        <w:t>Aller sur travis &gt; more options &gt; settings</w:t>
       </w:r>
     </w:p>
     <w:p>
@@ -1858,21 +1387,8 @@
         <w:t xml:space="preserve"> suivante</w:t>
       </w:r>
       <w:r>
-        <w:t xml:space="preserve">, et la value c’est le numéro </w:t>
-      </w:r>
-      <w:proofErr w:type="spellStart"/>
-      <w:r>
-        <w:t>token</w:t>
-      </w:r>
-      <w:proofErr w:type="spellEnd"/>
-      <w:r>
-        <w:t xml:space="preserve"> qu’on a copié plus tôt. Appuyer ensuite sur </w:t>
-      </w:r>
-      <w:proofErr w:type="spellStart"/>
-      <w:r>
-        <w:t>Add</w:t>
-      </w:r>
-      <w:proofErr w:type="spellEnd"/>
+        <w:t>, et la value c’est le numéro token qu’on a copié plus tôt. Appuyer ensuite sur Add</w:t>
+      </w:r>
       <w:r>
         <w:t xml:space="preserve"> et obtenir l’image suivante</w:t>
       </w:r>
@@ -1899,7 +1415,7 @@
                     <pic:cNvPicPr/>
                   </pic:nvPicPr>
                   <pic:blipFill>
-                    <a:blip r:embed="rId26" cstate="print">
+                    <a:blip r:embed="rId28" cstate="print">
                       <a:extLst>
                         <a:ext uri="{28A0092B-C50C-407E-A947-70E740481C1C}">
                           <a14:useLocalDpi xmlns:a14="http://schemas.microsoft.com/office/drawing/2010/main" xmlns:wps="http://schemas.microsoft.com/office/word/2010/wordprocessingShape" xmlns:wpi="http://schemas.microsoft.com/office/word/2010/wordprocessingInk" xmlns:wpg="http://schemas.microsoft.com/office/word/2010/wordprocessingGroup" xmlns:w14="http://schemas.microsoft.com/office/word/2010/wordml" xmlns:w="http://schemas.openxmlformats.org/wordprocessingml/2006/main" xmlns:w10="urn:schemas-microsoft-com:office:word" xmlns:wp14="http://schemas.microsoft.com/office/word/2010/wordprocessingDrawing" xmlns:v="urn:schemas-microsoft-com:vml" xmlns:o="urn:schemas-microsoft-com:office:office" xmlns:mc="http://schemas.openxmlformats.org/markup-compatibility/2006" xmlns:wpc="http://schemas.microsoft.com/office/word/2010/wordprocessingCanvas" xmlns="" val="0"/>
@@ -1935,15 +1451,7 @@
         </w:numPr>
       </w:pPr>
       <w:r>
-        <w:t xml:space="preserve">Bon </w:t>
-      </w:r>
-      <w:proofErr w:type="gramStart"/>
-      <w:r>
-        <w:t>ça marche</w:t>
-      </w:r>
-      <w:proofErr w:type="gramEnd"/>
-      <w:r>
-        <w:t xml:space="preserve"> toujours pas. La suite au prochain épisode</w:t>
+        <w:t>Bon ça marche toujours pas. La suite au prochain épisode</w:t>
       </w:r>
       <w:r>
         <w:t xml:space="preserve"> (il regardera ça pour mercredi)</w:t>
@@ -2013,7 +1521,7 @@
       <w:r>
         <w:t xml:space="preserve">Cours : </w:t>
       </w:r>
-      <w:hyperlink r:id="rId27" w:anchor="/fiabilite-metriques" w:history="1">
+      <w:hyperlink r:id="rId29" w:anchor="/fiabilite-metriques" w:history="1">
         <w:r>
           <w:rPr>
             <w:rStyle w:val="Lienhypertexte"/>
@@ -2031,15 +1539,7 @@
         </w:numPr>
       </w:pPr>
       <w:r>
-        <w:t xml:space="preserve">Pour enfin faire marcher </w:t>
-      </w:r>
-      <w:proofErr w:type="spellStart"/>
-      <w:r>
-        <w:t>sonarcloud</w:t>
-      </w:r>
-      <w:proofErr w:type="spellEnd"/>
-      <w:r>
-        <w:t> :</w:t>
+        <w:t>Pour enfin faire marcher sonarcloud :</w:t>
       </w:r>
       <w:r>
         <w:t xml:space="preserve"> en fait il faut créer un projet avec une nouvelle clé</w:t>
@@ -2077,15 +1577,7 @@
         </w:numPr>
       </w:pPr>
       <w:r>
-        <w:t xml:space="preserve">Aller dans Administration &gt; </w:t>
-      </w:r>
-      <w:proofErr w:type="spellStart"/>
-      <w:r>
-        <w:t>project</w:t>
-      </w:r>
-      <w:proofErr w:type="spellEnd"/>
-      <w:r>
-        <w:t xml:space="preserve"> management, puis cliquer sur « nouveau projet »</w:t>
+        <w:t>Aller dans Administration &gt; project management, puis cliquer sur « nouveau projet »</w:t>
       </w:r>
     </w:p>
     <w:p>
@@ -2105,19 +1597,14 @@
         <w:rPr>
           <w:noProof/>
         </w:rPr>
-        <w:lastRenderedPageBreak/>
         <w:pict>
           <v:shape id="_x0000_s1028" type="#_x0000_t202" style="position:absolute;margin-left:115.1pt;margin-top:73.65pt;width:186.95pt;height:22.2pt;z-index:251661312;visibility:visible;mso-width-percent:400;mso-width-percent:400;mso-width-relative:margin;mso-height-relative:margin" o:gfxdata="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">
             <v:textbox>
               <w:txbxContent>
                 <w:p>
-                  <w:proofErr w:type="spellStart"/>
-                  <w:proofErr w:type="gramStart"/>
                   <w:r>
                     <w:t>laclequetuveux</w:t>
                   </w:r>
-                  <w:proofErr w:type="spellEnd"/>
-                  <w:proofErr w:type="gramEnd"/>
                 </w:p>
               </w:txbxContent>
             </v:textbox>
@@ -2145,7 +1632,7 @@
                     <pic:cNvPicPr/>
                   </pic:nvPicPr>
                   <pic:blipFill>
-                    <a:blip r:embed="rId28" cstate="print">
+                    <a:blip r:embed="rId30" cstate="print">
                       <a:extLst>
                         <a:ext uri="{28A0092B-C50C-407E-A947-70E740481C1C}">
                           <a14:useLocalDpi xmlns:a14="http://schemas.microsoft.com/office/drawing/2010/main" xmlns:wps="http://schemas.microsoft.com/office/word/2010/wordprocessingShape" xmlns:wpi="http://schemas.microsoft.com/office/word/2010/wordprocessingInk" xmlns:wpg="http://schemas.microsoft.com/office/word/2010/wordprocessingGroup" xmlns:w14="http://schemas.microsoft.com/office/word/2010/wordml" xmlns:w="http://schemas.openxmlformats.org/wordprocessingml/2006/main" xmlns:w10="urn:schemas-microsoft-com:office:word" xmlns:wp14="http://schemas.microsoft.com/office/word/2010/wordprocessingDrawing" xmlns:v="urn:schemas-microsoft-com:vml" xmlns:o="urn:schemas-microsoft-com:office:office" xmlns:mc="http://schemas.openxmlformats.org/markup-compatibility/2006" xmlns:wpc="http://schemas.microsoft.com/office/word/2010/wordprocessingCanvas" xmlns="" val="0"/>
@@ -2181,23 +1668,8 @@
         </w:numPr>
       </w:pPr>
       <w:r>
-        <w:t xml:space="preserve">Appuyer sur </w:t>
-      </w:r>
-      <w:proofErr w:type="spellStart"/>
-      <w:r>
-        <w:t>create</w:t>
-      </w:r>
-      <w:proofErr w:type="spellEnd"/>
-      <w:r>
-        <w:t xml:space="preserve">. S’il y a une erreur (clé déjà existante), </w:t>
-      </w:r>
-      <w:proofErr w:type="gramStart"/>
-      <w:r>
-        <w:t>c’est</w:t>
-      </w:r>
-      <w:proofErr w:type="gramEnd"/>
-      <w:r>
-        <w:t xml:space="preserve"> pas grave, passer à l’étape suivante</w:t>
+        <w:lastRenderedPageBreak/>
+        <w:t>Appuyer sur create. S’il y a une erreur (clé déjà existante), c’est pas grave, passer à l’étape suivante</w:t>
       </w:r>
     </w:p>
     <w:p>
@@ -2209,45 +1681,8 @@
         </w:numPr>
       </w:pPr>
       <w:r>
-        <w:t>Aller sur .</w:t>
-      </w:r>
-      <w:proofErr w:type="spellStart"/>
-      <w:r>
-        <w:t>travis.yml</w:t>
-      </w:r>
-      <w:proofErr w:type="spellEnd"/>
-      <w:r>
-        <w:t xml:space="preserve"> (</w:t>
-      </w:r>
-      <w:proofErr w:type="spellStart"/>
-      <w:r>
-        <w:t>eclipse</w:t>
-      </w:r>
-      <w:proofErr w:type="spellEnd"/>
-      <w:r>
-        <w:t xml:space="preserve"> / </w:t>
-      </w:r>
-      <w:proofErr w:type="spellStart"/>
-      <w:r>
-        <w:t>intellij</w:t>
-      </w:r>
-      <w:proofErr w:type="spellEnd"/>
-      <w:r>
-        <w:t xml:space="preserve">) et le remplir comme suit (ne pas oublier d’adapter le </w:t>
-      </w:r>
-      <w:proofErr w:type="spellStart"/>
-      <w:r>
-        <w:t>shinlabs</w:t>
-      </w:r>
-      <w:proofErr w:type="spellEnd"/>
-      <w:r>
-        <w:t>-</w:t>
-      </w:r>
-      <w:proofErr w:type="spellStart"/>
-      <w:r>
-        <w:t>github</w:t>
-      </w:r>
-      <w:proofErr w:type="spellEnd"/>
+        <w:t>Aller sur .travis.yml (eclipse / intellij) et le remplir comme suit (ne pas oublier d’adapter le shinlabs-github</w:t>
+      </w:r>
     </w:p>
     <w:p>
       <w:r>
@@ -2265,8 +1700,6 @@
                       <w:szCs w:val="6"/>
                     </w:rPr>
                   </w:pPr>
-                  <w:proofErr w:type="spellStart"/>
-                  <w:proofErr w:type="gramStart"/>
                   <w:r>
                     <w:rPr>
                       <w:sz w:val="6"/>
@@ -2274,8 +1707,6 @@
                     </w:rPr>
                     <w:t>laclequetuveux</w:t>
                   </w:r>
-                  <w:proofErr w:type="spellEnd"/>
-                  <w:proofErr w:type="gramEnd"/>
                 </w:p>
               </w:txbxContent>
             </v:textbox>
@@ -2303,7 +1734,7 @@
                     <pic:cNvPicPr/>
                   </pic:nvPicPr>
                   <pic:blipFill>
-                    <a:blip r:embed="rId29" cstate="print">
+                    <a:blip r:embed="rId31" cstate="print">
                       <a:extLst>
                         <a:ext uri="{28A0092B-C50C-407E-A947-70E740481C1C}">
                           <a14:useLocalDpi xmlns:a14="http://schemas.microsoft.com/office/drawing/2010/main" xmlns:wps="http://schemas.microsoft.com/office/word/2010/wordprocessingShape" xmlns:wpi="http://schemas.microsoft.com/office/word/2010/wordprocessingInk" xmlns:wpg="http://schemas.microsoft.com/office/word/2010/wordprocessingGroup" xmlns:w14="http://schemas.microsoft.com/office/word/2010/wordml" xmlns:w="http://schemas.openxmlformats.org/wordprocessingml/2006/main" xmlns:w10="urn:schemas-microsoft-com:office:word" xmlns:wp14="http://schemas.microsoft.com/office/word/2010/wordprocessingDrawing" xmlns:v="urn:schemas-microsoft-com:vml" xmlns:o="urn:schemas-microsoft-com:office:office" xmlns:mc="http://schemas.openxmlformats.org/markup-compatibility/2006" xmlns:wpc="http://schemas.microsoft.com/office/word/2010/wordprocessingCanvas" xmlns="" val="0"/>
@@ -2338,21 +1769,8 @@
           <w:numId w:val="25"/>
         </w:numPr>
       </w:pPr>
-      <w:proofErr w:type="spellStart"/>
-      <w:r>
-        <w:t>Commiter</w:t>
-      </w:r>
-      <w:proofErr w:type="spellEnd"/>
-      <w:r>
-        <w:t xml:space="preserve"> / </w:t>
-      </w:r>
-      <w:proofErr w:type="spellStart"/>
-      <w:r>
-        <w:t>pusher</w:t>
-      </w:r>
-      <w:proofErr w:type="spellEnd"/>
-      <w:r>
-        <w:t>, et vérifier que tous les tests du projet passent</w:t>
+      <w:r>
+        <w:t>Commiter / pusher, et vérifier que tous les tests du projet passent</w:t>
       </w:r>
     </w:p>
     <w:p>
@@ -2364,23 +1782,7 @@
         </w:numPr>
       </w:pPr>
       <w:r>
-        <w:t xml:space="preserve">Voir sur </w:t>
-      </w:r>
-      <w:proofErr w:type="spellStart"/>
-      <w:r>
-        <w:t>travis</w:t>
-      </w:r>
-      <w:proofErr w:type="spellEnd"/>
-      <w:r>
-        <w:t xml:space="preserve"> si le </w:t>
-      </w:r>
-      <w:proofErr w:type="spellStart"/>
-      <w:r>
-        <w:t>build</w:t>
-      </w:r>
-      <w:proofErr w:type="spellEnd"/>
-      <w:r>
-        <w:t xml:space="preserve"> est bien passé</w:t>
+        <w:t>Voir sur travis si le build est bien passé</w:t>
       </w:r>
     </w:p>
     <w:p>
@@ -2392,15 +1794,7 @@
         </w:numPr>
       </w:pPr>
       <w:r>
-        <w:t xml:space="preserve">Voir sur </w:t>
-      </w:r>
-      <w:proofErr w:type="spellStart"/>
-      <w:r>
-        <w:t>sonarcloud</w:t>
-      </w:r>
-      <w:proofErr w:type="spellEnd"/>
-      <w:r>
-        <w:t xml:space="preserve"> si le projet a bien été testé :</w:t>
+        <w:t>Voir sur sonarcloud si le projet a bien été testé :</w:t>
       </w:r>
     </w:p>
     <w:p>
@@ -2409,7 +1803,6 @@
           <w:noProof/>
           <w:lang w:val="de-DE" w:eastAsia="de-DE" w:bidi="th-TH"/>
         </w:rPr>
-        <w:lastRenderedPageBreak/>
         <w:drawing>
           <wp:inline distT="0" distB="0" distL="0" distR="0">
             <wp:extent cx="5760720" cy="2012315"/>
@@ -2426,7 +1819,7 @@
                     <pic:cNvPicPr/>
                   </pic:nvPicPr>
                   <pic:blipFill>
-                    <a:blip r:embed="rId30" cstate="print">
+                    <a:blip r:embed="rId32" cstate="print">
                       <a:extLst>
                         <a:ext uri="{28A0092B-C50C-407E-A947-70E740481C1C}">
                           <a14:useLocalDpi xmlns:a14="http://schemas.microsoft.com/office/drawing/2010/main" xmlns:wps="http://schemas.microsoft.com/office/word/2010/wordprocessingShape" xmlns:wpi="http://schemas.microsoft.com/office/word/2010/wordprocessingInk" xmlns:wpg="http://schemas.microsoft.com/office/word/2010/wordprocessingGroup" xmlns:w14="http://schemas.microsoft.com/office/word/2010/wordml" xmlns:w="http://schemas.openxmlformats.org/wordprocessingml/2006/main" xmlns:w10="urn:schemas-microsoft-com:office:word" xmlns:wp14="http://schemas.microsoft.com/office/word/2010/wordprocessingDrawing" xmlns:v="urn:schemas-microsoft-com:vml" xmlns:o="urn:schemas-microsoft-com:office:office" xmlns:mc="http://schemas.openxmlformats.org/markup-compatibility/2006" xmlns:wpc="http://schemas.microsoft.com/office/word/2010/wordprocessingCanvas" xmlns="" val="0"/>
@@ -2473,31 +1866,7 @@
     </w:p>
     <w:p>
       <w:r>
-        <w:t xml:space="preserve">Refaire un test classique avec Manager et l’une des trois méthodes suivantes : </w:t>
-      </w:r>
-      <w:proofErr w:type="spellStart"/>
-      <w:r>
-        <w:t>setSalaire</w:t>
-      </w:r>
-      <w:proofErr w:type="spellEnd"/>
-      <w:r>
-        <w:t xml:space="preserve">, </w:t>
-      </w:r>
-      <w:proofErr w:type="spellStart"/>
-      <w:r>
-        <w:t>getPrimeAnnuelle</w:t>
-      </w:r>
-      <w:proofErr w:type="spellEnd"/>
-      <w:r>
-        <w:t xml:space="preserve">, </w:t>
-      </w:r>
-      <w:proofErr w:type="spellStart"/>
-      <w:r>
-        <w:t>augmenterSalaire</w:t>
-      </w:r>
-      <w:proofErr w:type="spellEnd"/>
-      <w:r>
-        <w:t>.</w:t>
+        <w:t>Refaire un test classique avec Manager et l’une des trois méthodes suivantes : setSalaire, getPrimeAnnuelle, augmenterSalaire.</w:t>
       </w:r>
     </w:p>
     <w:p>
@@ -2510,50 +1879,13 @@
     </w:p>
     <w:p>
       <w:r>
-        <w:t xml:space="preserve">Faire quelque chose comme avec </w:t>
-      </w:r>
-      <w:proofErr w:type="spellStart"/>
-      <w:r>
-        <w:t>findByNomOuPrenomAllIgnoreCase</w:t>
-      </w:r>
-      <w:proofErr w:type="spellEnd"/>
-      <w:r>
-        <w:t xml:space="preserve"> mais avec </w:t>
-      </w:r>
-      <w:proofErr w:type="spellStart"/>
-      <w:r>
-        <w:t>findEmployesPlusRiche</w:t>
-      </w:r>
-      <w:proofErr w:type="spellEnd"/>
-      <w:r>
-        <w:t xml:space="preserve"> (cas nominaux et un ou deux cas limites)</w:t>
-      </w:r>
-    </w:p>
-    <w:p>
-      <w:r>
-        <w:t xml:space="preserve">Faire du </w:t>
-      </w:r>
-      <w:proofErr w:type="spellStart"/>
-      <w:r>
-        <w:t>Mock</w:t>
-      </w:r>
-      <w:proofErr w:type="spellEnd"/>
-      <w:r>
-        <w:t xml:space="preserve"> avec </w:t>
-      </w:r>
-      <w:proofErr w:type="spellStart"/>
-      <w:r>
-        <w:t>ManagerService</w:t>
-      </w:r>
-      <w:proofErr w:type="spellEnd"/>
-      <w:r>
-        <w:t xml:space="preserve"> avec la méthode </w:t>
-      </w:r>
-      <w:proofErr w:type="spellStart"/>
-      <w:r>
-        <w:t>addTechnicien</w:t>
-      </w:r>
-      <w:proofErr w:type="spellEnd"/>
+        <w:t>Faire quelque chose comme avec findByNomOuPrenomAllIgnoreCase mais avec findEmployesPlusRiche (cas nominaux et un ou deux cas limites)</w:t>
+      </w:r>
+    </w:p>
+    <w:p>
+      <w:r>
+        <w:t>Faire du Mock avec ManagerService avec la méthode addTechnicien</w:t>
+      </w:r>
     </w:p>
     <w:sectPr>
       <w:pgSz w:w="11906" w:h="16838"/>

</xml_diff>

<commit_message>
EmployeRepositoryTest using builder and maker
</commit_message>
<xml_diff>
--- a/how to do.docx
+++ b/how to do.docx
@@ -14,21 +14,12 @@
           <w:lang w:val="en-US"/>
         </w:rPr>
       </w:pPr>
-      <w:proofErr w:type="spellStart"/>
       <w:r>
         <w:rPr>
           <w:highlight w:val="green"/>
           <w:lang w:val="en-US"/>
         </w:rPr>
-        <w:t>Git</w:t>
-      </w:r>
-      <w:proofErr w:type="spellEnd"/>
-      <w:r>
-        <w:rPr>
-          <w:highlight w:val="green"/>
-          <w:lang w:val="en-US"/>
-        </w:rPr>
-        <w:t xml:space="preserve"> commit : </w:t>
+        <w:t xml:space="preserve">Git commit : </w:t>
       </w:r>
       <w:hyperlink r:id="rId5" w:tooltip="Preparation: add file 'how to do'" w:history="1">
         <w:r>
@@ -58,15 +49,7 @@
         <w:pStyle w:val="Paragraphedeliste"/>
       </w:pPr>
       <w:r>
-        <w:t xml:space="preserve">Attention, on est dans le module java 340, mais le cours sur </w:t>
-      </w:r>
-      <w:proofErr w:type="spellStart"/>
-      <w:r>
-        <w:t>github</w:t>
-      </w:r>
-      <w:proofErr w:type="spellEnd"/>
-      <w:r>
-        <w:t xml:space="preserve"> s’appelle java-350. Il s’est trompé dans le nommage. On a fait cours jusqu’à la page </w:t>
+        <w:t xml:space="preserve">Attention, on est dans le module java 340, mais le cours sur github s’appelle java-350. Il s’est trompé dans le nommage. On a fait cours jusqu’à la page </w:t>
       </w:r>
       <w:hyperlink r:id="rId6" w:anchor="/tools-continuous" w:history="1">
         <w:r>
@@ -101,15 +84,7 @@
         </w:numPr>
       </w:pPr>
       <w:r>
-        <w:t xml:space="preserve">Attention, prendre le java-340-ex. Il faut obligatoirement le </w:t>
-      </w:r>
-      <w:proofErr w:type="spellStart"/>
-      <w:r>
-        <w:t>forker</w:t>
-      </w:r>
-      <w:proofErr w:type="spellEnd"/>
-      <w:r>
-        <w:t>. Ensuite, le cloner pour travailler en local.</w:t>
+        <w:t>Attention, prendre le java-340-ex. Il faut obligatoirement le forker. Ensuite, le cloner pour travailler en local.</w:t>
       </w:r>
     </w:p>
     <w:p>
@@ -121,31 +96,7 @@
         </w:numPr>
       </w:pPr>
       <w:r>
-        <w:t xml:space="preserve">Prendre le </w:t>
-      </w:r>
-      <w:proofErr w:type="spellStart"/>
-      <w:r>
-        <w:t>readme</w:t>
-      </w:r>
-      <w:proofErr w:type="spellEnd"/>
-      <w:r>
-        <w:t xml:space="preserve"> du java-350-ex, et l’ajouter à ton repo local. Une fois fais, </w:t>
-      </w:r>
-      <w:proofErr w:type="spellStart"/>
-      <w:r>
-        <w:t>commiter</w:t>
-      </w:r>
-      <w:proofErr w:type="spellEnd"/>
-      <w:r>
-        <w:t xml:space="preserve"> et </w:t>
-      </w:r>
-      <w:proofErr w:type="spellStart"/>
-      <w:r>
-        <w:t>pusher</w:t>
-      </w:r>
-      <w:proofErr w:type="spellEnd"/>
-      <w:r>
-        <w:t>.</w:t>
+        <w:t>Prendre le readme du java-350-ex, et l’ajouter à ton repo local. Une fois fais, commiter et pusher.</w:t>
       </w:r>
     </w:p>
     <w:p>
@@ -157,23 +108,7 @@
         </w:numPr>
       </w:pPr>
       <w:r>
-        <w:t xml:space="preserve">Utiliser </w:t>
-      </w:r>
-      <w:proofErr w:type="spellStart"/>
-      <w:r>
-        <w:t>eclipse</w:t>
-      </w:r>
-      <w:proofErr w:type="spellEnd"/>
-      <w:r>
-        <w:t xml:space="preserve"> ou </w:t>
-      </w:r>
-      <w:proofErr w:type="spellStart"/>
-      <w:r>
-        <w:t>intellij</w:t>
-      </w:r>
-      <w:proofErr w:type="spellEnd"/>
-      <w:r>
-        <w:t xml:space="preserve"> pour importer le projet</w:t>
+        <w:t>Utiliser eclipse ou intellij pour importer le projet</w:t>
       </w:r>
     </w:p>
     <w:p>
@@ -203,15 +138,7 @@
         </w:numPr>
       </w:pPr>
       <w:r>
-        <w:t xml:space="preserve">Te connecter sur </w:t>
-      </w:r>
-      <w:proofErr w:type="spellStart"/>
-      <w:r>
-        <w:t>Travis</w:t>
-      </w:r>
-      <w:proofErr w:type="spellEnd"/>
-      <w:r>
-        <w:t xml:space="preserve"> : </w:t>
+        <w:t xml:space="preserve">Te connecter sur Travis : </w:t>
       </w:r>
       <w:hyperlink r:id="rId7" w:history="1">
         <w:r>
@@ -222,13 +149,8 @@
         </w:r>
       </w:hyperlink>
       <w:r>
-        <w:t xml:space="preserve"> et te connecter avec ton compte </w:t>
-      </w:r>
-      <w:proofErr w:type="spellStart"/>
-      <w:r>
-        <w:t>github</w:t>
-      </w:r>
-      <w:proofErr w:type="spellEnd"/>
+        <w:t xml:space="preserve"> et te connecter avec ton compte github</w:t>
+      </w:r>
     </w:p>
     <w:p>
       <w:pPr>
@@ -239,15 +161,7 @@
         </w:numPr>
       </w:pPr>
       <w:r>
-        <w:t xml:space="preserve">Chercher ton repo distant java-340-ex et cliquer sur </w:t>
-      </w:r>
-      <w:proofErr w:type="spellStart"/>
-      <w:r>
-        <w:t>Activate</w:t>
-      </w:r>
-      <w:proofErr w:type="spellEnd"/>
-      <w:r>
-        <w:t xml:space="preserve"> repo</w:t>
+        <w:t>Chercher ton repo distant java-340-ex et cliquer sur Activate repo</w:t>
       </w:r>
     </w:p>
     <w:p>
@@ -259,34 +173,10 @@
         </w:numPr>
       </w:pPr>
       <w:r>
-        <w:t xml:space="preserve">Dans </w:t>
-      </w:r>
-      <w:proofErr w:type="spellStart"/>
-      <w:r>
-        <w:t>eclipse</w:t>
-      </w:r>
-      <w:proofErr w:type="spellEnd"/>
-      <w:r>
-        <w:t>, créer un fichier .</w:t>
-      </w:r>
-      <w:proofErr w:type="spellStart"/>
-      <w:r>
-        <w:t>travis.yml</w:t>
-      </w:r>
-      <w:proofErr w:type="spellEnd"/>
-      <w:r>
-        <w:t xml:space="preserve"> à la ra</w:t>
-      </w:r>
-      <w:r>
-        <w:t>cine du projet (au même niveau que .</w:t>
-      </w:r>
-      <w:proofErr w:type="spellStart"/>
-      <w:r>
-        <w:t>gitignore</w:t>
-      </w:r>
-      <w:proofErr w:type="spellEnd"/>
-      <w:r>
-        <w:t>).</w:t>
+        <w:t>Dans eclipse, créer un fichier .travis.yml à la ra</w:t>
+      </w:r>
+      <w:r>
+        <w:t>cine du projet (au même niveau que .gitignore).</w:t>
       </w:r>
     </w:p>
     <w:p>
@@ -309,15 +199,7 @@
         </w:r>
       </w:hyperlink>
       <w:r>
-        <w:t xml:space="preserve"> ce que tu dois mettre dans le fichier .</w:t>
-      </w:r>
-      <w:proofErr w:type="spellStart"/>
-      <w:r>
-        <w:t>travis.yml</w:t>
-      </w:r>
-      <w:proofErr w:type="spellEnd"/>
-      <w:r>
-        <w:t xml:space="preserve"> (y a juste une seule ligne ;))</w:t>
+        <w:t xml:space="preserve"> ce que tu dois mettre dans le fichier .travis.yml (y a juste une seule ligne ;))</w:t>
       </w:r>
     </w:p>
     <w:p>
@@ -328,21 +210,8 @@
           <w:numId w:val="18"/>
         </w:numPr>
       </w:pPr>
-      <w:proofErr w:type="spellStart"/>
-      <w:r>
-        <w:t>Commiter</w:t>
-      </w:r>
-      <w:proofErr w:type="spellEnd"/>
-      <w:r>
-        <w:t xml:space="preserve"> le fichier puis </w:t>
-      </w:r>
-      <w:proofErr w:type="spellStart"/>
-      <w:r>
-        <w:t>pusher</w:t>
-      </w:r>
-      <w:proofErr w:type="spellEnd"/>
-      <w:r>
-        <w:t>.</w:t>
+      <w:r>
+        <w:t>Commiter le fichier puis pusher.</w:t>
       </w:r>
     </w:p>
     <w:p>
@@ -363,31 +232,13 @@
         <w:t xml:space="preserve">Git commit : </w:t>
       </w:r>
       <w:hyperlink r:id="rId9" w:tooltip="Modify file .travis.yml" w:history="1">
-        <w:proofErr w:type="spellStart"/>
         <w:r>
           <w:rPr>
             <w:rStyle w:val="Lienhypertexte"/>
             <w:highlight w:val="green"/>
           </w:rPr>
-          <w:t>Modify</w:t>
+          <w:t>Modify file .travis.yml</w:t>
         </w:r>
-        <w:proofErr w:type="spellEnd"/>
-        <w:r>
-          <w:rPr>
-            <w:rStyle w:val="Lienhypertexte"/>
-            <w:highlight w:val="green"/>
-          </w:rPr>
-          <w:t xml:space="preserve"> file .</w:t>
-        </w:r>
-        <w:proofErr w:type="spellStart"/>
-        <w:r>
-          <w:rPr>
-            <w:rStyle w:val="Lienhypertexte"/>
-            <w:highlight w:val="green"/>
-          </w:rPr>
-          <w:t>travis.yml</w:t>
-        </w:r>
-        <w:proofErr w:type="spellEnd"/>
       </w:hyperlink>
     </w:p>
     <w:p>
@@ -399,15 +250,7 @@
         </w:numPr>
       </w:pPr>
       <w:r>
-        <w:t xml:space="preserve">Normalement, en attendant un peu, tu auras sur le site </w:t>
-      </w:r>
-      <w:proofErr w:type="spellStart"/>
-      <w:r>
-        <w:t>travis</w:t>
-      </w:r>
-      <w:proofErr w:type="spellEnd"/>
-      <w:r>
-        <w:t>, un fichier log qui apparaîtra</w:t>
+        <w:t>Normalement, en attendant un peu, tu auras sur le site travis, un fichier log qui apparaîtra</w:t>
       </w:r>
       <w:r>
         <w:t xml:space="preserve"> pour dire que c’est OK</w:t>
@@ -566,15 +409,7 @@
         </w:tabs>
       </w:pPr>
       <w:r>
-        <w:t xml:space="preserve">Exo : voir le </w:t>
-      </w:r>
-      <w:proofErr w:type="spellStart"/>
-      <w:r>
-        <w:t>readme</w:t>
-      </w:r>
-      <w:proofErr w:type="spellEnd"/>
-      <w:r>
-        <w:t>, ce sont les deux premières questions de la partie « Tests unitaires »</w:t>
+        <w:t>Exo : voir le readme, ce sont les deux premières questions de la partie « Tests unitaires »</w:t>
       </w:r>
     </w:p>
     <w:p>
@@ -604,15 +439,7 @@
         </w:tabs>
       </w:pPr>
       <w:r>
-        <w:t xml:space="preserve">Le fichier CommercialTest.java doit être créé dans l’arborescence suivante : </w:t>
-      </w:r>
-      <w:proofErr w:type="spellStart"/>
-      <w:r>
-        <w:t>src</w:t>
-      </w:r>
-      <w:proofErr w:type="spellEnd"/>
-      <w:r>
-        <w:t>/test/java/com.ipiecoles.java.java340.model</w:t>
+        <w:t>Le fichier CommercialTest.java doit être créé dans l’arborescence suivante : src/test/java/com.ipiecoles.java.java340.model</w:t>
       </w:r>
     </w:p>
     <w:p>
@@ -699,21 +526,11 @@
       <w:r>
         <w:t>« </w:t>
       </w:r>
-      <w:proofErr w:type="spellStart"/>
-      <w:r>
-        <w:t>Run</w:t>
-      </w:r>
-      <w:proofErr w:type="spellEnd"/>
-      <w:r>
-        <w:t xml:space="preserve"> As </w:t>
-      </w:r>
-      <w:proofErr w:type="spellStart"/>
-      <w:r>
-        <w:t>JUnit</w:t>
-      </w:r>
-      <w:proofErr w:type="spellEnd"/>
-      <w:r>
-        <w:t xml:space="preserve"> test</w:t>
+      <w:r>
+        <w:t xml:space="preserve">Run As </w:t>
+      </w:r>
+      <w:r>
+        <w:t>JUnit test</w:t>
       </w:r>
       <w:r>
         <w:t xml:space="preserve"> » </w:t>
@@ -732,23 +549,7 @@
         <w:ind w:left="1418"/>
       </w:pPr>
       <w:r>
-        <w:t xml:space="preserve">Si ça fonctionne, </w:t>
-      </w:r>
-      <w:proofErr w:type="spellStart"/>
-      <w:r>
-        <w:t>commiter</w:t>
-      </w:r>
-      <w:proofErr w:type="spellEnd"/>
-      <w:r>
-        <w:t xml:space="preserve"> / </w:t>
-      </w:r>
-      <w:proofErr w:type="spellStart"/>
-      <w:r>
-        <w:t>pusher</w:t>
-      </w:r>
-      <w:proofErr w:type="spellEnd"/>
-      <w:r>
-        <w:t>.</w:t>
+        <w:t>Si ça fonctionne, commiter / pusher.</w:t>
       </w:r>
     </w:p>
     <w:p>
@@ -763,19 +564,11 @@
           <w:lang w:val="en-US"/>
         </w:rPr>
       </w:pPr>
-      <w:proofErr w:type="spellStart"/>
       <w:r>
         <w:rPr>
           <w:lang w:val="en-US"/>
         </w:rPr>
-        <w:t>Git</w:t>
-      </w:r>
-      <w:proofErr w:type="spellEnd"/>
-      <w:r>
-        <w:rPr>
-          <w:lang w:val="en-US"/>
-        </w:rPr>
-        <w:t xml:space="preserve"> commit : </w:t>
+        <w:t xml:space="preserve">Git commit : </w:t>
       </w:r>
       <w:hyperlink r:id="rId15" w:tooltip="Commercial Test 2 JUnit Tests (testPerformanceEquality + testGetPrimeAnnuelleWithCANull)" w:history="1">
         <w:r>
@@ -783,47 +576,7 @@
             <w:rStyle w:val="Lienhypertexte"/>
             <w:lang w:val="en-US"/>
           </w:rPr>
-          <w:t xml:space="preserve">Commercial Test 2 </w:t>
-        </w:r>
-        <w:proofErr w:type="spellStart"/>
-        <w:r>
-          <w:rPr>
-            <w:rStyle w:val="Lienhypertexte"/>
-            <w:lang w:val="en-US"/>
-          </w:rPr>
-          <w:t>JUnit</w:t>
-        </w:r>
-        <w:proofErr w:type="spellEnd"/>
-        <w:r>
-          <w:rPr>
-            <w:rStyle w:val="Lienhypertexte"/>
-            <w:lang w:val="en-US"/>
-          </w:rPr>
-          <w:t xml:space="preserve"> Tests (</w:t>
-        </w:r>
-        <w:proofErr w:type="spellStart"/>
-        <w:r>
-          <w:rPr>
-            <w:rStyle w:val="Lienhypertexte"/>
-            <w:lang w:val="en-US"/>
-          </w:rPr>
-          <w:t>testPerformanceEquality</w:t>
-        </w:r>
-        <w:proofErr w:type="spellEnd"/>
-        <w:r>
-          <w:rPr>
-            <w:rStyle w:val="Lienhypertexte"/>
-            <w:lang w:val="en-US"/>
-          </w:rPr>
-          <w:t xml:space="preserve"> + </w:t>
-        </w:r>
-        <w:proofErr w:type="spellStart"/>
-        <w:r>
-          <w:rPr>
-            <w:rStyle w:val="Lienhypertexte"/>
-            <w:lang w:val="en-US"/>
-          </w:rPr>
-          <w:t>testGetPri</w:t>
+          <w:t>Commercial Test 2 JUnit Tests (testPerformanceEquality + testGetPri</w:t>
         </w:r>
         <w:r>
           <w:rPr>
@@ -832,7 +585,6 @@
           </w:rPr>
           <w:t>meAnnuelleWithCANull</w:t>
         </w:r>
-        <w:proofErr w:type="spellEnd"/>
       </w:hyperlink>
       <w:r>
         <w:rPr>
@@ -851,15 +603,7 @@
         <w:ind w:left="1418"/>
       </w:pPr>
       <w:r>
-        <w:t xml:space="preserve">Attendre un peu, et voir si sur </w:t>
-      </w:r>
-      <w:proofErr w:type="spellStart"/>
-      <w:r>
-        <w:t>travis</w:t>
-      </w:r>
-      <w:proofErr w:type="spellEnd"/>
-      <w:r>
-        <w:t>, le log a changé :</w:t>
+        <w:t>Attendre un peu, et voir si sur travis, le log a changé :</w:t>
       </w:r>
     </w:p>
     <w:p>
@@ -1019,15 +763,7 @@
         </w:pict>
       </w:r>
       <w:r>
-        <w:t xml:space="preserve">Faire </w:t>
-      </w:r>
-      <w:proofErr w:type="gramStart"/>
-      <w:r>
-        <w:t>d’autres test</w:t>
-      </w:r>
-      <w:proofErr w:type="gramEnd"/>
-      <w:r>
-        <w:t xml:space="preserve"> à toi. </w:t>
+        <w:t xml:space="preserve">Faire d’autres test à toi. </w:t>
       </w:r>
       <w:r>
         <w:rPr>
@@ -1054,31 +790,10 @@
         </w:numPr>
       </w:pPr>
       <w:r>
-        <w:t>Il nous a appris une astuce : clic droit sur ta classe de test (</w:t>
-      </w:r>
-      <w:proofErr w:type="spellStart"/>
-      <w:r>
-        <w:t>CommercialTest</w:t>
-      </w:r>
-      <w:proofErr w:type="spellEnd"/>
-      <w:r>
-        <w:t>) et faire « </w:t>
-      </w:r>
-      <w:proofErr w:type="spellStart"/>
-      <w:r>
-        <w:t>Coverage</w:t>
-      </w:r>
-      <w:proofErr w:type="spellEnd"/>
-      <w:r>
-        <w:t xml:space="preserve"> as </w:t>
-      </w:r>
-      <w:proofErr w:type="spellStart"/>
-      <w:r>
-        <w:t>JUnit</w:t>
-      </w:r>
-      <w:proofErr w:type="spellEnd"/>
-      <w:r>
-        <w:t xml:space="preserve"> Test</w:t>
+        <w:t>Il nous a appris une astuce : clic droit sur ta classe de test (CommercialTest) et faire « </w:t>
+      </w:r>
+      <w:r>
+        <w:t>Coverage as JUnit Test</w:t>
       </w:r>
       <w:r>
         <w:t>». Cela permet de voir la couverture de code qui est testé par la classe</w:t>
@@ -1223,15 +938,7 @@
         </w:numPr>
       </w:pPr>
       <w:r>
-        <w:t xml:space="preserve">Autres tests de </w:t>
-      </w:r>
-      <w:proofErr w:type="spellStart"/>
-      <w:r>
-        <w:t>CommercialTest</w:t>
-      </w:r>
-      <w:proofErr w:type="spellEnd"/>
-      <w:r>
-        <w:t xml:space="preserve"> : </w:t>
+        <w:t xml:space="preserve">Autres tests de CommercialTest : </w:t>
       </w:r>
     </w:p>
     <w:p>
@@ -1245,41 +952,23 @@
           <w:rStyle w:val="pl-en"/>
         </w:rPr>
       </w:pPr>
-      <w:proofErr w:type="spellStart"/>
-      <w:proofErr w:type="gramStart"/>
       <w:r>
         <w:rPr>
           <w:rStyle w:val="pl-en"/>
         </w:rPr>
         <w:t>testPerformanceEquality</w:t>
       </w:r>
-      <w:proofErr w:type="spellEnd"/>
       <w:r>
         <w:rPr>
           <w:rStyle w:val="blob-code-inner"/>
         </w:rPr>
-        <w:t>(</w:t>
-      </w:r>
-      <w:proofErr w:type="gramEnd"/>
-      <w:r>
-        <w:rPr>
-          <w:rStyle w:val="blob-code-inner"/>
-        </w:rPr>
-        <w:t xml:space="preserve">) devient </w:t>
-      </w:r>
-      <w:proofErr w:type="spellStart"/>
+        <w:t xml:space="preserve">() devient </w:t>
+      </w:r>
       <w:r>
         <w:rPr>
           <w:rStyle w:val="pl-en"/>
         </w:rPr>
-        <w:t>testPerformanceNotEquals</w:t>
-      </w:r>
-      <w:proofErr w:type="spellEnd"/>
-      <w:r>
-        <w:rPr>
-          <w:rStyle w:val="pl-en"/>
-        </w:rPr>
-        <w:t xml:space="preserve">() (le nom n’était pas cohérent) </w:t>
+        <w:t xml:space="preserve">testPerformanceNotEquals() (le nom n’était pas cohérent) </w:t>
       </w:r>
     </w:p>
     <w:p>
@@ -1290,7 +979,6 @@
           <w:numId w:val="20"/>
         </w:numPr>
       </w:pPr>
-      <w:proofErr w:type="spellStart"/>
       <w:r>
         <w:rPr>
           <w:rFonts w:ascii="Consolas" w:hAnsi="Consolas" w:cs="Consolas"/>
@@ -1298,9 +986,17 @@
           <w:szCs w:val="20"/>
           <w:lang w:val="de-DE" w:bidi="th-TH"/>
         </w:rPr>
-        <w:t>testGetPrimeAnnuelleWithBigCA</w:t>
-      </w:r>
-      <w:proofErr w:type="spellEnd"/>
+        <w:t>testGetPrimeAnnuelleWithBigCA()</w:t>
+      </w:r>
+    </w:p>
+    <w:p>
+      <w:pPr>
+        <w:pStyle w:val="Paragraphedeliste"/>
+        <w:numPr>
+          <w:ilvl w:val="1"/>
+          <w:numId w:val="20"/>
+        </w:numPr>
+      </w:pPr>
       <w:r>
         <w:rPr>
           <w:rFonts w:ascii="Consolas" w:hAnsi="Consolas" w:cs="Consolas"/>
@@ -1308,17 +1004,8 @@
           <w:szCs w:val="20"/>
           <w:lang w:val="de-DE" w:bidi="th-TH"/>
         </w:rPr>
-        <w:t>()</w:t>
-      </w:r>
-    </w:p>
-    <w:p>
-      <w:pPr>
-        <w:pStyle w:val="Paragraphedeliste"/>
-        <w:numPr>
-          <w:ilvl w:val="1"/>
-          <w:numId w:val="20"/>
-        </w:numPr>
-      </w:pPr>
+        <w:t>getPrimeAnnuelleWithCA0</w:t>
+      </w:r>
       <w:r>
         <w:rPr>
           <w:rFonts w:ascii="Consolas" w:hAnsi="Consolas" w:cs="Consolas"/>
@@ -1326,8 +1013,17 @@
           <w:szCs w:val="20"/>
           <w:lang w:val="de-DE" w:bidi="th-TH"/>
         </w:rPr>
-        <w:t>getPrimeAnnuelleWithCA0</w:t>
-      </w:r>
+        <w:t>()</w:t>
+      </w:r>
+    </w:p>
+    <w:p>
+      <w:pPr>
+        <w:pStyle w:val="Paragraphedeliste"/>
+        <w:numPr>
+          <w:ilvl w:val="1"/>
+          <w:numId w:val="20"/>
+        </w:numPr>
+      </w:pPr>
       <w:r>
         <w:rPr>
           <w:rFonts w:ascii="Consolas" w:hAnsi="Consolas" w:cs="Consolas"/>
@@ -1335,17 +1031,8 @@
           <w:szCs w:val="20"/>
           <w:lang w:val="de-DE" w:bidi="th-TH"/>
         </w:rPr>
-        <w:t>()</w:t>
-      </w:r>
-    </w:p>
-    <w:p>
-      <w:pPr>
-        <w:pStyle w:val="Paragraphedeliste"/>
-        <w:numPr>
-          <w:ilvl w:val="1"/>
-          <w:numId w:val="20"/>
-        </w:numPr>
-      </w:pPr>
+        <w:t>getPrimeAnnuelleWithCA9000</w:t>
+      </w:r>
       <w:r>
         <w:rPr>
           <w:rFonts w:ascii="Consolas" w:hAnsi="Consolas" w:cs="Consolas"/>
@@ -1353,8 +1040,17 @@
           <w:szCs w:val="20"/>
           <w:lang w:val="de-DE" w:bidi="th-TH"/>
         </w:rPr>
-        <w:t>getPrimeAnnuelleWithCA9000</w:t>
-      </w:r>
+        <w:t>()</w:t>
+      </w:r>
+    </w:p>
+    <w:p>
+      <w:pPr>
+        <w:pStyle w:val="Paragraphedeliste"/>
+        <w:numPr>
+          <w:ilvl w:val="1"/>
+          <w:numId w:val="20"/>
+        </w:numPr>
+      </w:pPr>
       <w:r>
         <w:rPr>
           <w:rFonts w:ascii="Consolas" w:hAnsi="Consolas" w:cs="Consolas"/>
@@ -1362,17 +1058,8 @@
           <w:szCs w:val="20"/>
           <w:lang w:val="de-DE" w:bidi="th-TH"/>
         </w:rPr>
-        <w:t>()</w:t>
-      </w:r>
-    </w:p>
-    <w:p>
-      <w:pPr>
-        <w:pStyle w:val="Paragraphedeliste"/>
-        <w:numPr>
-          <w:ilvl w:val="1"/>
-          <w:numId w:val="20"/>
-        </w:numPr>
-      </w:pPr>
+        <w:t>testgetPrimeAnnuelleWithCA100000</w:t>
+      </w:r>
       <w:r>
         <w:rPr>
           <w:rFonts w:ascii="Consolas" w:hAnsi="Consolas" w:cs="Consolas"/>
@@ -1380,15 +1067,6 @@
           <w:szCs w:val="20"/>
           <w:lang w:val="de-DE" w:bidi="th-TH"/>
         </w:rPr>
-        <w:t>testgetPrimeAnnuelleWithCA100000</w:t>
-      </w:r>
-      <w:r>
-        <w:rPr>
-          <w:rFonts w:ascii="Consolas" w:hAnsi="Consolas" w:cs="Consolas"/>
-          <w:sz w:val="20"/>
-          <w:szCs w:val="20"/>
-          <w:lang w:val="de-DE" w:bidi="th-TH"/>
-        </w:rPr>
         <w:t>()</w:t>
       </w:r>
     </w:p>
@@ -1404,7 +1082,6 @@
           <w:lang w:val="en-US"/>
         </w:rPr>
       </w:pPr>
-      <w:proofErr w:type="spellStart"/>
       <w:r>
         <w:rPr>
           <w:rFonts w:ascii="Consolas" w:hAnsi="Consolas" w:cs="Consolas"/>
@@ -1413,18 +1090,7 @@
           <w:highlight w:val="green"/>
           <w:lang w:val="en-US" w:bidi="th-TH"/>
         </w:rPr>
-        <w:t>Git</w:t>
-      </w:r>
-      <w:proofErr w:type="spellEnd"/>
-      <w:r>
-        <w:rPr>
-          <w:rFonts w:ascii="Consolas" w:hAnsi="Consolas" w:cs="Consolas"/>
-          <w:sz w:val="20"/>
-          <w:szCs w:val="20"/>
-          <w:highlight w:val="green"/>
-          <w:lang w:val="en-US" w:bidi="th-TH"/>
-        </w:rPr>
-        <w:t xml:space="preserve"> commit : </w:t>
+        <w:t xml:space="preserve">Git commit : </w:t>
       </w:r>
       <w:hyperlink r:id="rId20" w:tooltip="Commercial Test JUnit Tests : more tests" w:history="1">
         <w:r>
@@ -1433,25 +1099,7 @@
             <w:highlight w:val="green"/>
             <w:lang w:val="en-US"/>
           </w:rPr>
-          <w:t xml:space="preserve">Commercial Test </w:t>
-        </w:r>
-        <w:proofErr w:type="spellStart"/>
-        <w:r>
-          <w:rPr>
-            <w:rStyle w:val="Lienhypertexte"/>
-            <w:highlight w:val="green"/>
-            <w:lang w:val="en-US"/>
-          </w:rPr>
-          <w:t>JUnit</w:t>
-        </w:r>
-        <w:proofErr w:type="spellEnd"/>
-        <w:r>
-          <w:rPr>
-            <w:rStyle w:val="Lienhypertexte"/>
-            <w:highlight w:val="green"/>
-            <w:lang w:val="en-US"/>
-          </w:rPr>
-          <w:t xml:space="preserve"> Tests : more tests</w:t>
+          <w:t>Commercial Test JUnit Tests : more tests</w:t>
         </w:r>
       </w:hyperlink>
     </w:p>
@@ -1485,31 +1133,7 @@
       </w:pPr>
       <w:r>
         <w:lastRenderedPageBreak/>
-        <w:t xml:space="preserve">Faire des tests avec </w:t>
-      </w:r>
-      <w:proofErr w:type="spellStart"/>
-      <w:r>
-        <w:t>parameters</w:t>
-      </w:r>
-      <w:proofErr w:type="spellEnd"/>
-      <w:r>
-        <w:t xml:space="preserve"> pour la </w:t>
-      </w:r>
-      <w:proofErr w:type="spellStart"/>
-      <w:r>
-        <w:t>methode</w:t>
-      </w:r>
-      <w:proofErr w:type="spellEnd"/>
-      <w:r>
-        <w:t xml:space="preserve"> </w:t>
-      </w:r>
-      <w:proofErr w:type="spellStart"/>
-      <w:r>
-        <w:t>equivalenceNote</w:t>
-      </w:r>
-      <w:proofErr w:type="spellEnd"/>
-      <w:r>
-        <w:t xml:space="preserve"> de la classe Commercial</w:t>
+        <w:t>Faire des tests avec parameters pour la methode equivalenceNote de la classe Commercial</w:t>
       </w:r>
     </w:p>
     <w:p>
@@ -1524,32 +1148,16 @@
         <w:t xml:space="preserve">(non fait) : </w:t>
       </w:r>
       <w:r>
-        <w:t xml:space="preserve">Une autre façon de faire des </w:t>
-      </w:r>
-      <w:proofErr w:type="spellStart"/>
-      <w:r>
-        <w:t>parameters</w:t>
-      </w:r>
-      <w:proofErr w:type="spellEnd"/>
-      <w:r>
-        <w:t xml:space="preserve">, un peu plus simple, mais qui nécessite une nouvelle dépendance à rajouter au pom.xml. </w:t>
+        <w:t xml:space="preserve">Une autre façon de faire des parameters, un peu plus simple, mais qui nécessite une nouvelle dépendance à rajouter au pom.xml. </w:t>
       </w:r>
       <w:r>
         <w:t>(</w:t>
       </w:r>
-      <w:proofErr w:type="spellStart"/>
       <w:r>
         <w:rPr>
           <w:color w:val="00B050"/>
         </w:rPr>
-        <w:t>maj</w:t>
-      </w:r>
-      <w:proofErr w:type="spellEnd"/>
-      <w:r>
-        <w:rPr>
-          <w:color w:val="00B050"/>
-        </w:rPr>
-        <w:t> : pas obligatoire, le prof ne l’a pas fait</w:t>
+        <w:t>maj : pas obligatoire, le prof ne l’a pas fait</w:t>
       </w:r>
       <w:r>
         <w:t xml:space="preserve">) </w:t>
@@ -1584,31 +1192,13 @@
         <w:t xml:space="preserve">Git commit : </w:t>
       </w:r>
       <w:hyperlink r:id="rId23" w:tooltip="Parameterized Tests: EquivalenceNote" w:history="1">
-        <w:proofErr w:type="spellStart"/>
         <w:r>
           <w:rPr>
             <w:rStyle w:val="Lienhypertexte"/>
             <w:highlight w:val="green"/>
           </w:rPr>
-          <w:t>Parameterized</w:t>
+          <w:t>Parameterized Tests: EquivalenceNote</w:t>
         </w:r>
-        <w:proofErr w:type="spellEnd"/>
-        <w:r>
-          <w:rPr>
-            <w:rStyle w:val="Lienhypertexte"/>
-            <w:highlight w:val="green"/>
-          </w:rPr>
-          <w:t xml:space="preserve"> Tests: </w:t>
-        </w:r>
-        <w:proofErr w:type="spellStart"/>
-        <w:r>
-          <w:rPr>
-            <w:rStyle w:val="Lienhypertexte"/>
-            <w:highlight w:val="green"/>
-          </w:rPr>
-          <w:t>EquivalenceNote</w:t>
-        </w:r>
-        <w:proofErr w:type="spellEnd"/>
       </w:hyperlink>
     </w:p>
     <w:p>
@@ -1640,31 +1230,7 @@
         </w:numPr>
       </w:pPr>
       <w:r>
-        <w:t xml:space="preserve">Créer un fichier </w:t>
-      </w:r>
-      <w:proofErr w:type="spellStart"/>
-      <w:r>
-        <w:t>application.properties</w:t>
-      </w:r>
-      <w:proofErr w:type="spellEnd"/>
-      <w:r>
-        <w:t xml:space="preserve"> dans : </w:t>
-      </w:r>
-      <w:proofErr w:type="spellStart"/>
-      <w:r>
-        <w:t>src</w:t>
-      </w:r>
-      <w:proofErr w:type="spellEnd"/>
-      <w:r>
-        <w:t>/test/</w:t>
-      </w:r>
-      <w:proofErr w:type="spellStart"/>
-      <w:r>
-        <w:t>resources</w:t>
-      </w:r>
-      <w:proofErr w:type="spellEnd"/>
-      <w:r>
-        <w:t>. Y copier/coller ce qu’il y a dans le cours</w:t>
+        <w:t>Créer un fichier application.properties dans : src/test/resources. Y copier/coller ce qu’il y a dans le cours</w:t>
       </w:r>
     </w:p>
     <w:p>
@@ -1676,23 +1242,7 @@
         </w:numPr>
       </w:pPr>
       <w:r>
-        <w:t xml:space="preserve">Pour l’instant, on ne peut pas faire de test sur les méthodes des </w:t>
-      </w:r>
-      <w:proofErr w:type="spellStart"/>
-      <w:r>
-        <w:t>repositories</w:t>
-      </w:r>
-      <w:proofErr w:type="spellEnd"/>
-      <w:r>
-        <w:t xml:space="preserve">, car il faut que </w:t>
-      </w:r>
-      <w:proofErr w:type="spellStart"/>
-      <w:r>
-        <w:t>Spring</w:t>
-      </w:r>
-      <w:proofErr w:type="spellEnd"/>
-      <w:r>
-        <w:t xml:space="preserve"> soit lancé en même temps que les tests. D’où le point suivant :</w:t>
+        <w:t>Pour l’instant, on ne peut pas faire de test sur les méthodes des repositories, car il faut que Spring soit lancé en même temps que les tests. D’où le point suivant :</w:t>
       </w:r>
     </w:p>
     <w:p>
@@ -1707,21 +1257,12 @@
           <w:lang w:val="en-US"/>
         </w:rPr>
       </w:pPr>
-      <w:proofErr w:type="spellStart"/>
       <w:r>
         <w:rPr>
           <w:highlight w:val="green"/>
           <w:lang w:val="en-US"/>
         </w:rPr>
-        <w:t>Git</w:t>
-      </w:r>
-      <w:proofErr w:type="spellEnd"/>
-      <w:r>
-        <w:rPr>
-          <w:highlight w:val="green"/>
-          <w:lang w:val="en-US"/>
-        </w:rPr>
-        <w:t xml:space="preserve"> commit : </w:t>
+        <w:t xml:space="preserve">Git commit : </w:t>
       </w:r>
       <w:hyperlink r:id="rId25" w:tooltip="Modify application.properties to be able to use a H2 memory database" w:history="1">
         <w:r>
@@ -1730,25 +1271,7 @@
             <w:highlight w:val="green"/>
             <w:lang w:val="en-US"/>
           </w:rPr>
-          <w:t xml:space="preserve">Modify </w:t>
-        </w:r>
-        <w:proofErr w:type="spellStart"/>
-        <w:r>
-          <w:rPr>
-            <w:rStyle w:val="Lienhypertexte"/>
-            <w:highlight w:val="green"/>
-            <w:lang w:val="en-US"/>
-          </w:rPr>
-          <w:t>application.properties</w:t>
-        </w:r>
-        <w:proofErr w:type="spellEnd"/>
-        <w:r>
-          <w:rPr>
-            <w:rStyle w:val="Lienhypertexte"/>
-            <w:highlight w:val="green"/>
-            <w:lang w:val="en-US"/>
-          </w:rPr>
-          <w:t xml:space="preserve"> to be able to use a H2 memory database</w:t>
+          <w:t>Modify application.properties to be able to use a H2 memory database</w:t>
         </w:r>
       </w:hyperlink>
     </w:p>
@@ -1798,42 +1321,10 @@
         <w:t>Exo partie TU : 5 et 6</w:t>
       </w:r>
       <w:r>
-        <w:t xml:space="preserve"> -&gt; voir le commit « </w:t>
-      </w:r>
-      <w:proofErr w:type="spellStart"/>
-      <w:r>
-        <w:t>EmployeRepositoryTest</w:t>
-      </w:r>
-      <w:proofErr w:type="spellEnd"/>
-      <w:r>
-        <w:t xml:space="preserve"> OK »</w:t>
-      </w:r>
-      <w:r>
-        <w:t xml:space="preserve"> (comme toujours, </w:t>
-      </w:r>
-      <w:proofErr w:type="spellStart"/>
-      <w:r>
-        <w:t>commiter</w:t>
-      </w:r>
-      <w:proofErr w:type="spellEnd"/>
-      <w:r>
-        <w:t xml:space="preserve"> / </w:t>
-      </w:r>
-      <w:proofErr w:type="spellStart"/>
-      <w:r>
-        <w:t>pusher</w:t>
-      </w:r>
-      <w:proofErr w:type="spellEnd"/>
-      <w:r>
-        <w:t xml:space="preserve"> et voir sur </w:t>
-      </w:r>
-      <w:proofErr w:type="spellStart"/>
-      <w:r>
-        <w:t>travis</w:t>
-      </w:r>
-      <w:proofErr w:type="spellEnd"/>
-      <w:r>
-        <w:t xml:space="preserve"> si ça s’est bien passé)</w:t>
+        <w:t xml:space="preserve"> -&gt; voir le commit « EmployeRepositoryTest OK »</w:t>
+      </w:r>
+      <w:r>
+        <w:t xml:space="preserve"> (comme toujours, commiter / pusher et voir sur travis si ça s’est bien passé)</w:t>
       </w:r>
     </w:p>
     <w:p>
@@ -1854,47 +1345,46 @@
         <w:t xml:space="preserve">Git commit : </w:t>
       </w:r>
       <w:hyperlink r:id="rId28" w:tooltip="EmployeRepositoryTest with @DataJpaTest" w:history="1">
-        <w:proofErr w:type="spellStart"/>
         <w:r>
           <w:rPr>
             <w:rStyle w:val="Lienhypertexte"/>
             <w:highlight w:val="green"/>
           </w:rPr>
-          <w:t>EmployeRepositoryTest</w:t>
+          <w:t>EmployeRepositoryTest with @DataJpaTest</w:t>
         </w:r>
-        <w:proofErr w:type="spellEnd"/>
+      </w:hyperlink>
+    </w:p>
+    <w:p>
+      <w:pPr>
+        <w:pStyle w:val="Paragraphedeliste"/>
+        <w:numPr>
+          <w:ilvl w:val="0"/>
+          <w:numId w:val="25"/>
+        </w:numPr>
+        <w:rPr>
+          <w:highlight w:val="green"/>
+        </w:rPr>
+      </w:pPr>
+      <w:r>
+        <w:rPr>
+          <w:highlight w:val="green"/>
+        </w:rPr>
+        <w:t>Git comm</w:t>
+      </w:r>
+      <w:r>
+        <w:rPr>
+          <w:highlight w:val="green"/>
+        </w:rPr>
+        <w:t xml:space="preserve">it : </w:t>
+      </w:r>
+      <w:hyperlink r:id="rId29" w:tooltip="EmployeRepositoryTest with @SpringBootTest" w:history="1">
         <w:r>
           <w:rPr>
             <w:rStyle w:val="Lienhypertexte"/>
             <w:highlight w:val="green"/>
           </w:rPr>
-          <w:t xml:space="preserve"> </w:t>
+          <w:t>EmployeRepositoryTest with @SpringBootTest</w:t>
         </w:r>
-        <w:proofErr w:type="spellStart"/>
-        <w:r>
-          <w:rPr>
-            <w:rStyle w:val="Lienhypertexte"/>
-            <w:highlight w:val="green"/>
-          </w:rPr>
-          <w:t>with</w:t>
-        </w:r>
-        <w:proofErr w:type="spellEnd"/>
-        <w:r>
-          <w:rPr>
-            <w:rStyle w:val="Lienhypertexte"/>
-            <w:highlight w:val="green"/>
-          </w:rPr>
-          <w:t xml:space="preserve"> @</w:t>
-        </w:r>
-        <w:proofErr w:type="spellStart"/>
-        <w:r>
-          <w:rPr>
-            <w:rStyle w:val="Lienhypertexte"/>
-            <w:highlight w:val="green"/>
-          </w:rPr>
-          <w:t>DataJpaTest</w:t>
-        </w:r>
-        <w:proofErr w:type="spellEnd"/>
       </w:hyperlink>
     </w:p>
     <w:p>
@@ -1904,81 +1394,15 @@
           <w:ilvl w:val="0"/>
           <w:numId w:val="25"/>
         </w:numPr>
-      </w:pPr>
-      <w:r>
-        <w:t xml:space="preserve">Rajouter un plugin : EMF </w:t>
-      </w:r>
-      <w:proofErr w:type="spellStart"/>
-      <w:r>
-        <w:t>builder</w:t>
-      </w:r>
-      <w:proofErr w:type="spellEnd"/>
-      <w:r>
-        <w:t xml:space="preserve"> </w:t>
-      </w:r>
-      <w:proofErr w:type="spellStart"/>
-      <w:r>
-        <w:t>generator</w:t>
-      </w:r>
-      <w:proofErr w:type="spellEnd"/>
-      <w:r>
-        <w:t xml:space="preserve"> dans Eclipse (aller dans </w:t>
-      </w:r>
-      <w:proofErr w:type="spellStart"/>
-      <w:r>
-        <w:t>marketplace</w:t>
-      </w:r>
-      <w:proofErr w:type="spellEnd"/>
-      <w:r>
-        <w:t xml:space="preserve">) et </w:t>
-      </w:r>
-      <w:proofErr w:type="spellStart"/>
-      <w:r>
-        <w:t>Builder</w:t>
-      </w:r>
-      <w:proofErr w:type="spellEnd"/>
-      <w:r>
-        <w:t xml:space="preserve"> </w:t>
-      </w:r>
-      <w:proofErr w:type="spellStart"/>
-      <w:r>
-        <w:t>Generator</w:t>
-      </w:r>
-      <w:proofErr w:type="spellEnd"/>
-      <w:r>
-        <w:t xml:space="preserve"> – Code </w:t>
-      </w:r>
-      <w:proofErr w:type="spellStart"/>
-      <w:r>
-        <w:t>tools</w:t>
-      </w:r>
-      <w:proofErr w:type="spellEnd"/>
-      <w:r>
-        <w:t xml:space="preserve"> dans </w:t>
-      </w:r>
-      <w:proofErr w:type="spellStart"/>
-      <w:r>
-        <w:t>intellij</w:t>
-      </w:r>
-      <w:proofErr w:type="spellEnd"/>
-      <w:r>
-        <w:t xml:space="preserve"> (aller dans File&gt;Settings&gt;Plugins&gt;</w:t>
-      </w:r>
-      <w:proofErr w:type="spellStart"/>
-      <w:r>
-        <w:t>Browse</w:t>
-      </w:r>
-      <w:proofErr w:type="spellEnd"/>
-      <w:r>
-        <w:t xml:space="preserve"> </w:t>
-      </w:r>
-      <w:proofErr w:type="spellStart"/>
-      <w:r>
-        <w:t>Repositories</w:t>
-      </w:r>
-      <w:proofErr w:type="spellEnd"/>
-      <w:r>
-        <w:t>)</w:t>
+        <w:rPr>
+          <w:highlight w:val="red"/>
+        </w:rPr>
+      </w:pPr>
+      <w:r>
+        <w:rPr>
+          <w:highlight w:val="red"/>
+        </w:rPr>
+        <w:t>Rajouter un plugin : EMF builder generator dans Eclipse (aller dans marketplace) et Builder Generator – Code tools dans intellij (aller dans File&gt;Settings&gt;Plugins&gt;Browse Repositories)</w:t>
       </w:r>
     </w:p>
     <w:p>
@@ -1990,17 +1414,9 @@
         </w:numPr>
       </w:pPr>
       <w:r>
-        <w:t xml:space="preserve">Cours sur </w:t>
-      </w:r>
-      <w:proofErr w:type="spellStart"/>
-      <w:r>
-        <w:t>mock</w:t>
-      </w:r>
-      <w:proofErr w:type="spellEnd"/>
-      <w:r>
-        <w:t xml:space="preserve"> : </w:t>
-      </w:r>
-      <w:hyperlink r:id="rId29" w:anchor="/fiabilite-unit-junit-mock" w:history="1">
+        <w:t xml:space="preserve">Cours sur mock : </w:t>
+      </w:r>
+      <w:hyperlink r:id="rId30" w:anchor="/fiabilite-unit-junit-mock" w:history="1">
         <w:r>
           <w:rPr>
             <w:rStyle w:val="Lienhypertexte"/>
@@ -2011,7 +1427,7 @@
       <w:r>
         <w:t xml:space="preserve"> à </w:t>
       </w:r>
-      <w:hyperlink r:id="rId30" w:anchor="/fiabilite-unit-junit-mock2" w:history="1">
+      <w:hyperlink r:id="rId31" w:anchor="/fiabilite-unit-junit-mock2" w:history="1">
         <w:r>
           <w:rPr>
             <w:rStyle w:val="Lienhypertexte"/>
@@ -2029,29 +1445,14 @@
         </w:numPr>
       </w:pPr>
       <w:r>
-        <w:t xml:space="preserve">Faire du </w:t>
-      </w:r>
-      <w:proofErr w:type="spellStart"/>
-      <w:r>
-        <w:t>mock</w:t>
-      </w:r>
-      <w:proofErr w:type="spellEnd"/>
-      <w:r>
-        <w:t xml:space="preserve"> sur </w:t>
-      </w:r>
-      <w:proofErr w:type="spellStart"/>
-      <w:r>
-        <w:t>EmployeService</w:t>
-      </w:r>
-      <w:proofErr w:type="spellEnd"/>
-      <w:r>
-        <w:t xml:space="preserve"> avec </w:t>
-      </w:r>
-      <w:proofErr w:type="spellStart"/>
-      <w:r>
-        <w:t>EmployeServiceTest</w:t>
-      </w:r>
-      <w:proofErr w:type="spellEnd"/>
+        <w:t>Supplément </w:t>
+      </w:r>
+      <w:r>
+        <w:t>(hors fichier README)</w:t>
+      </w:r>
+      <w:r>
+        <w:t xml:space="preserve">: Test avec EmployeRepositoryTest utilisant builder et maker </w:t>
+      </w:r>
     </w:p>
     <w:p>
       <w:pPr>
@@ -2062,6 +1463,18 @@
         </w:numPr>
       </w:pPr>
       <w:r>
+        <w:t>Faire du mock sur EmployeService avec EmployeServiceTest</w:t>
+      </w:r>
+    </w:p>
+    <w:p>
+      <w:pPr>
+        <w:pStyle w:val="Paragraphedeliste"/>
+        <w:numPr>
+          <w:ilvl w:val="0"/>
+          <w:numId w:val="25"/>
+        </w:numPr>
+      </w:pPr>
+      <w:r>
         <w:t>On va tester notre code avec sonar.</w:t>
       </w:r>
     </w:p>
@@ -2076,7 +1489,7 @@
       <w:r>
         <w:t xml:space="preserve">Se rendre sur </w:t>
       </w:r>
-      <w:hyperlink r:id="rId31" w:history="1">
+      <w:hyperlink r:id="rId32" w:history="1">
         <w:r>
           <w:rPr>
             <w:rStyle w:val="Lienhypertexte"/>
@@ -2085,13 +1498,8 @@
         </w:r>
       </w:hyperlink>
       <w:r>
-        <w:t xml:space="preserve"> et se connecter avec le compte </w:t>
-      </w:r>
-      <w:proofErr w:type="spellStart"/>
-      <w:r>
-        <w:t>github</w:t>
-      </w:r>
-      <w:proofErr w:type="spellEnd"/>
+        <w:t xml:space="preserve"> et se connecter avec le compte github</w:t>
+      </w:r>
     </w:p>
     <w:p>
       <w:pPr>
@@ -2102,13 +1510,8 @@
         </w:numPr>
       </w:pPr>
       <w:r>
-        <w:t xml:space="preserve">Cliquer sur analyse new </w:t>
-      </w:r>
-      <w:proofErr w:type="spellStart"/>
-      <w:r>
-        <w:t>project</w:t>
-      </w:r>
-      <w:proofErr w:type="spellEnd"/>
+        <w:t>Cliquer sur analyse new project</w:t>
+      </w:r>
     </w:p>
     <w:p>
       <w:pPr>
@@ -2131,13 +1534,8 @@
         </w:numPr>
       </w:pPr>
       <w:r>
-        <w:t xml:space="preserve">Mettre « Java340 » et cliquer sur </w:t>
-      </w:r>
-      <w:proofErr w:type="spellStart"/>
-      <w:r>
-        <w:t>generate</w:t>
-      </w:r>
-      <w:proofErr w:type="spellEnd"/>
+        <w:t>Mettre « Java340 » et cliquer sur generate</w:t>
+      </w:r>
     </w:p>
     <w:p>
       <w:pPr>
@@ -2148,15 +1546,7 @@
         </w:numPr>
       </w:pPr>
       <w:r>
-        <w:t xml:space="preserve">Copier le </w:t>
-      </w:r>
-      <w:proofErr w:type="spellStart"/>
-      <w:r>
-        <w:t>token</w:t>
-      </w:r>
-      <w:proofErr w:type="spellEnd"/>
-      <w:r>
-        <w:t xml:space="preserve"> quelque part</w:t>
+        <w:t>Copier le token quelque part</w:t>
       </w:r>
     </w:p>
     <w:p>
@@ -2181,7 +1571,7 @@
                     <pic:cNvPicPr/>
                   </pic:nvPicPr>
                   <pic:blipFill>
-                    <a:blip r:embed="rId32" cstate="print">
+                    <a:blip r:embed="rId33" cstate="print">
                       <a:extLst>
                         <a:ext uri="{28A0092B-C50C-407E-A947-70E740481C1C}">
                           <a14:useLocalDpi xmlns:a14="http://schemas.microsoft.com/office/drawing/2010/main" xmlns:wps="http://schemas.microsoft.com/office/word/2010/wordprocessingShape" xmlns:wpi="http://schemas.microsoft.com/office/word/2010/wordprocessingInk" xmlns:wpg="http://schemas.microsoft.com/office/word/2010/wordprocessingGroup" xmlns:w14="http://schemas.microsoft.com/office/word/2010/wordml" xmlns:w="http://schemas.openxmlformats.org/wordprocessingml/2006/main" xmlns:w10="urn:schemas-microsoft-com:office:word" xmlns:wp14="http://schemas.microsoft.com/office/word/2010/wordprocessingDrawing" xmlns:v="urn:schemas-microsoft-com:vml" xmlns:o="urn:schemas-microsoft-com:office:office" xmlns:mc="http://schemas.openxmlformats.org/markup-compatibility/2006" xmlns:wpc="http://schemas.microsoft.com/office/word/2010/wordprocessingCanvas" xmlns="" val="0"/>
@@ -2217,13 +1607,9 @@
         </w:numPr>
       </w:pPr>
       <w:r>
-        <w:t xml:space="preserve">Cliquer sur continue puis java, puis </w:t>
-      </w:r>
-      <w:proofErr w:type="spellStart"/>
-      <w:r>
-        <w:t>maven</w:t>
-      </w:r>
-      <w:proofErr w:type="spellEnd"/>
+        <w:lastRenderedPageBreak/>
+        <w:t>Cliquer sur continue puis java, puis maven</w:t>
+      </w:r>
     </w:p>
     <w:p>
       <w:pPr>
@@ -2258,24 +1644,7 @@
         </w:numPr>
       </w:pPr>
       <w:r>
-        <w:lastRenderedPageBreak/>
-        <w:t xml:space="preserve">Aller dans </w:t>
-      </w:r>
-      <w:proofErr w:type="spellStart"/>
-      <w:r>
-        <w:t>Intellij</w:t>
-      </w:r>
-      <w:proofErr w:type="spellEnd"/>
-      <w:r>
-        <w:t xml:space="preserve"> : </w:t>
-      </w:r>
-      <w:proofErr w:type="spellStart"/>
-      <w:r>
-        <w:t>Run</w:t>
-      </w:r>
-      <w:proofErr w:type="spellEnd"/>
-      <w:r>
-        <w:t>&gt;Edit configurations</w:t>
+        <w:t>Aller dans Intellij : Run&gt;Edit configurations</w:t>
       </w:r>
     </w:p>
     <w:p>
@@ -2287,13 +1656,8 @@
         </w:numPr>
       </w:pPr>
       <w:r>
-        <w:t xml:space="preserve">Appuyer sur + puis choisir </w:t>
-      </w:r>
-      <w:proofErr w:type="spellStart"/>
-      <w:r>
-        <w:t>Maven</w:t>
-      </w:r>
-      <w:proofErr w:type="spellEnd"/>
+        <w:t>Appuyer sur + puis choisir Maven</w:t>
+      </w:r>
     </w:p>
     <w:p>
       <w:pPr>
@@ -2304,15 +1668,7 @@
         </w:numPr>
       </w:pPr>
       <w:r>
-        <w:t xml:space="preserve">Configurer comme la photo suivante (attention, on a enlevé </w:t>
-      </w:r>
-      <w:proofErr w:type="spellStart"/>
-      <w:r>
-        <w:t>mvn</w:t>
-      </w:r>
-      <w:proofErr w:type="spellEnd"/>
-      <w:r>
-        <w:t xml:space="preserve"> et les slashs dans la partie « command line »)</w:t>
+        <w:t>Configurer comme la photo suivante (attention, on a enlevé mvn et les slashs dans la partie « command line »)</w:t>
       </w:r>
     </w:p>
     <w:p>
@@ -2337,7 +1693,7 @@
                     <pic:cNvPicPr/>
                   </pic:nvPicPr>
                   <pic:blipFill>
-                    <a:blip r:embed="rId33" cstate="print">
+                    <a:blip r:embed="rId34" cstate="print">
                       <a:extLst>
                         <a:ext uri="{28A0092B-C50C-407E-A947-70E740481C1C}">
                           <a14:useLocalDpi xmlns:a14="http://schemas.microsoft.com/office/drawing/2010/main" xmlns:wps="http://schemas.microsoft.com/office/word/2010/wordprocessingShape" xmlns:wpi="http://schemas.microsoft.com/office/word/2010/wordprocessingInk" xmlns:wpg="http://schemas.microsoft.com/office/word/2010/wordprocessingGroup" xmlns:w14="http://schemas.microsoft.com/office/word/2010/wordml" xmlns:w="http://schemas.openxmlformats.org/wordprocessingml/2006/main" xmlns:w10="urn:schemas-microsoft-com:office:word" xmlns:wp14="http://schemas.microsoft.com/office/word/2010/wordprocessingDrawing" xmlns:v="urn:schemas-microsoft-com:vml" xmlns:o="urn:schemas-microsoft-com:office:office" xmlns:mc="http://schemas.openxmlformats.org/markup-compatibility/2006" xmlns:wpc="http://schemas.microsoft.com/office/word/2010/wordprocessingCanvas" xmlns="" val="0"/>
@@ -2388,23 +1744,7 @@
         </w:numPr>
       </w:pPr>
       <w:r>
-        <w:t xml:space="preserve">Puis </w:t>
-      </w:r>
-      <w:proofErr w:type="spellStart"/>
-      <w:r>
-        <w:t>Run</w:t>
-      </w:r>
-      <w:proofErr w:type="spellEnd"/>
-      <w:r>
-        <w:t xml:space="preserve"> (</w:t>
-      </w:r>
-      <w:proofErr w:type="spellStart"/>
-      <w:r>
-        <w:t>build</w:t>
-      </w:r>
-      <w:proofErr w:type="spellEnd"/>
-      <w:r>
-        <w:t>)</w:t>
+        <w:t>Puis Run (build)</w:t>
       </w:r>
     </w:p>
     <w:p>
@@ -2431,15 +1771,7 @@
         </w:numPr>
       </w:pPr>
       <w:r>
-        <w:t xml:space="preserve">Donc on essaye de repasser par </w:t>
-      </w:r>
-      <w:proofErr w:type="spellStart"/>
-      <w:r>
-        <w:t>Travis</w:t>
-      </w:r>
-      <w:proofErr w:type="spellEnd"/>
-      <w:r>
-        <w:t xml:space="preserve"> pour tester notre code</w:t>
+        <w:t>Donc on essaye de repasser par Travis pour tester notre code</w:t>
       </w:r>
     </w:p>
     <w:p>
@@ -2451,13 +1783,8 @@
         </w:numPr>
       </w:pPr>
       <w:r>
-        <w:t>Ouvrir le fichier .</w:t>
-      </w:r>
-      <w:proofErr w:type="spellStart"/>
-      <w:r>
-        <w:t>travis.yml</w:t>
-      </w:r>
-      <w:proofErr w:type="spellEnd"/>
+        <w:t>Ouvrir le fichier .travis.yml</w:t>
+      </w:r>
     </w:p>
     <w:p>
       <w:pPr>
@@ -2468,23 +1795,7 @@
         </w:numPr>
       </w:pPr>
       <w:r>
-        <w:t>Rajouter son organisation. En général « </w:t>
-      </w:r>
-      <w:proofErr w:type="spellStart"/>
-      <w:r>
-        <w:t>nom_du_compte</w:t>
-      </w:r>
-      <w:proofErr w:type="spellEnd"/>
-      <w:r>
-        <w:t>-</w:t>
-      </w:r>
-      <w:proofErr w:type="spellStart"/>
-      <w:r>
-        <w:t>github</w:t>
-      </w:r>
-      <w:proofErr w:type="spellEnd"/>
-      <w:r>
-        <w:t> ». Attention à l’indentation !</w:t>
+        <w:t>Rajouter son organisation. En général « nom_du_compte-github ». Attention à l’indentation !</w:t>
       </w:r>
     </w:p>
     <w:p>
@@ -2510,7 +1821,7 @@
                     <pic:cNvPicPr/>
                   </pic:nvPicPr>
                   <pic:blipFill>
-                    <a:blip r:embed="rId34" cstate="print">
+                    <a:blip r:embed="rId35" cstate="print">
                       <a:extLst>
                         <a:ext uri="{28A0092B-C50C-407E-A947-70E740481C1C}">
                           <a14:useLocalDpi xmlns:a14="http://schemas.microsoft.com/office/drawing/2010/main" xmlns:wps="http://schemas.microsoft.com/office/word/2010/wordprocessingShape" xmlns:wpi="http://schemas.microsoft.com/office/word/2010/wordprocessingInk" xmlns:wpg="http://schemas.microsoft.com/office/word/2010/wordprocessingGroup" xmlns:w14="http://schemas.microsoft.com/office/word/2010/wordml" xmlns:w="http://schemas.openxmlformats.org/wordprocessingml/2006/main" xmlns:w10="urn:schemas-microsoft-com:office:word" xmlns:wp14="http://schemas.microsoft.com/office/word/2010/wordprocessingDrawing" xmlns:v="urn:schemas-microsoft-com:vml" xmlns:o="urn:schemas-microsoft-com:office:office" xmlns:mc="http://schemas.openxmlformats.org/markup-compatibility/2006" xmlns:wpc="http://schemas.microsoft.com/office/word/2010/wordprocessingCanvas" xmlns="" val="0"/>
@@ -2545,19 +1856,9 @@
           <w:numId w:val="25"/>
         </w:numPr>
       </w:pPr>
-      <w:proofErr w:type="spellStart"/>
-      <w:r>
-        <w:t>Commiter</w:t>
-      </w:r>
-      <w:proofErr w:type="spellEnd"/>
-      <w:r>
-        <w:t xml:space="preserve"> / </w:t>
-      </w:r>
-      <w:proofErr w:type="spellStart"/>
-      <w:r>
-        <w:t>pusher</w:t>
-      </w:r>
-      <w:proofErr w:type="spellEnd"/>
+      <w:r>
+        <w:t>Commiter / pusher</w:t>
+      </w:r>
     </w:p>
     <w:p>
       <w:pPr>
@@ -2568,15 +1869,7 @@
         </w:numPr>
       </w:pPr>
       <w:r>
-        <w:t xml:space="preserve">Aller sur </w:t>
-      </w:r>
-      <w:proofErr w:type="spellStart"/>
-      <w:r>
-        <w:t>travis</w:t>
-      </w:r>
-      <w:proofErr w:type="spellEnd"/>
-      <w:r>
-        <w:t xml:space="preserve"> &gt; more options &gt; settings</w:t>
+        <w:t>Aller sur travis &gt; more options &gt; settings</w:t>
       </w:r>
     </w:p>
     <w:p>
@@ -2594,21 +1887,8 @@
         <w:t xml:space="preserve"> suivante</w:t>
       </w:r>
       <w:r>
-        <w:t xml:space="preserve">, et la value c’est le numéro </w:t>
-      </w:r>
-      <w:proofErr w:type="spellStart"/>
-      <w:r>
-        <w:t>token</w:t>
-      </w:r>
-      <w:proofErr w:type="spellEnd"/>
-      <w:r>
-        <w:t xml:space="preserve"> qu’on a copié plus tôt. Appuyer ensuite sur </w:t>
-      </w:r>
-      <w:proofErr w:type="spellStart"/>
-      <w:r>
-        <w:t>Add</w:t>
-      </w:r>
-      <w:proofErr w:type="spellEnd"/>
+        <w:t>, et la value c’est le numéro token qu’on a copié plus tôt. Appuyer ensuite sur Add</w:t>
+      </w:r>
       <w:r>
         <w:t xml:space="preserve"> et obtenir l’image suivante</w:t>
       </w:r>
@@ -2635,7 +1915,7 @@
                     <pic:cNvPicPr/>
                   </pic:nvPicPr>
                   <pic:blipFill>
-                    <a:blip r:embed="rId35" cstate="print">
+                    <a:blip r:embed="rId36" cstate="print">
                       <a:extLst>
                         <a:ext uri="{28A0092B-C50C-407E-A947-70E740481C1C}">
                           <a14:useLocalDpi xmlns:a14="http://schemas.microsoft.com/office/drawing/2010/main" xmlns:wps="http://schemas.microsoft.com/office/word/2010/wordprocessingShape" xmlns:wpi="http://schemas.microsoft.com/office/word/2010/wordprocessingInk" xmlns:wpg="http://schemas.microsoft.com/office/word/2010/wordprocessingGroup" xmlns:w14="http://schemas.microsoft.com/office/word/2010/wordml" xmlns:w="http://schemas.openxmlformats.org/wordprocessingml/2006/main" xmlns:w10="urn:schemas-microsoft-com:office:word" xmlns:wp14="http://schemas.microsoft.com/office/word/2010/wordprocessingDrawing" xmlns:v="urn:schemas-microsoft-com:vml" xmlns:o="urn:schemas-microsoft-com:office:office" xmlns:mc="http://schemas.openxmlformats.org/markup-compatibility/2006" xmlns:wpc="http://schemas.microsoft.com/office/word/2010/wordprocessingCanvas" xmlns="" val="0"/>
@@ -2671,15 +1951,7 @@
         </w:numPr>
       </w:pPr>
       <w:r>
-        <w:t xml:space="preserve">Bon </w:t>
-      </w:r>
-      <w:proofErr w:type="gramStart"/>
-      <w:r>
-        <w:t>ça marche</w:t>
-      </w:r>
-      <w:proofErr w:type="gramEnd"/>
-      <w:r>
-        <w:t xml:space="preserve"> toujours pas. La suite au prochain épisode</w:t>
+        <w:t>Bon ça marche toujours pas. La suite au prochain épisode</w:t>
       </w:r>
       <w:r>
         <w:t xml:space="preserve"> (il regardera ça pour mercredi)</w:t>
@@ -2749,7 +2021,7 @@
       <w:r>
         <w:t xml:space="preserve">Cours : </w:t>
       </w:r>
-      <w:hyperlink r:id="rId36" w:anchor="/fiabilite-metriques" w:history="1">
+      <w:hyperlink r:id="rId37" w:anchor="/fiabilite-metriques" w:history="1">
         <w:r>
           <w:rPr>
             <w:rStyle w:val="Lienhypertexte"/>
@@ -2767,15 +2039,7 @@
         </w:numPr>
       </w:pPr>
       <w:r>
-        <w:t xml:space="preserve">Pour enfin faire marcher </w:t>
-      </w:r>
-      <w:proofErr w:type="spellStart"/>
-      <w:r>
-        <w:t>sonarcloud</w:t>
-      </w:r>
-      <w:proofErr w:type="spellEnd"/>
-      <w:r>
-        <w:t> :</w:t>
+        <w:t>Pour enfin faire marcher sonarcloud :</w:t>
       </w:r>
       <w:r>
         <w:t xml:space="preserve"> en fait il faut créer un projet avec une nouvelle clé</w:t>
@@ -2813,15 +2077,7 @@
         </w:numPr>
       </w:pPr>
       <w:r>
-        <w:t xml:space="preserve">Aller dans Administration &gt; </w:t>
-      </w:r>
-      <w:proofErr w:type="spellStart"/>
-      <w:r>
-        <w:t>project</w:t>
-      </w:r>
-      <w:proofErr w:type="spellEnd"/>
-      <w:r>
-        <w:t xml:space="preserve"> management, puis cliquer sur « nouveau projet »</w:t>
+        <w:t>Aller dans Administration &gt; project management, puis cliquer sur « nouveau projet »</w:t>
       </w:r>
     </w:p>
     <w:p>
@@ -2847,13 +2103,9 @@
             <v:textbox>
               <w:txbxContent>
                 <w:p>
-                  <w:proofErr w:type="spellStart"/>
-                  <w:proofErr w:type="gramStart"/>
                   <w:r>
                     <w:t>laclequetuveux</w:t>
                   </w:r>
-                  <w:proofErr w:type="spellEnd"/>
-                  <w:proofErr w:type="gramEnd"/>
                 </w:p>
               </w:txbxContent>
             </v:textbox>
@@ -2881,7 +2133,7 @@
                     <pic:cNvPicPr/>
                   </pic:nvPicPr>
                   <pic:blipFill>
-                    <a:blip r:embed="rId37" cstate="print">
+                    <a:blip r:embed="rId38" cstate="print">
                       <a:extLst>
                         <a:ext uri="{28A0092B-C50C-407E-A947-70E740481C1C}">
                           <a14:useLocalDpi xmlns:a14="http://schemas.microsoft.com/office/drawing/2010/main" xmlns:wps="http://schemas.microsoft.com/office/word/2010/wordprocessingShape" xmlns:wpi="http://schemas.microsoft.com/office/word/2010/wordprocessingInk" xmlns:wpg="http://schemas.microsoft.com/office/word/2010/wordprocessingGroup" xmlns:w14="http://schemas.microsoft.com/office/word/2010/wordml" xmlns:w="http://schemas.openxmlformats.org/wordprocessingml/2006/main" xmlns:w10="urn:schemas-microsoft-com:office:word" xmlns:wp14="http://schemas.microsoft.com/office/word/2010/wordprocessingDrawing" xmlns:v="urn:schemas-microsoft-com:vml" xmlns:o="urn:schemas-microsoft-com:office:office" xmlns:mc="http://schemas.openxmlformats.org/markup-compatibility/2006" xmlns:wpc="http://schemas.microsoft.com/office/word/2010/wordprocessingCanvas" xmlns="" val="0"/>
@@ -2917,23 +2169,7 @@
         </w:numPr>
       </w:pPr>
       <w:r>
-        <w:t xml:space="preserve">Appuyer sur </w:t>
-      </w:r>
-      <w:proofErr w:type="spellStart"/>
-      <w:r>
-        <w:t>create</w:t>
-      </w:r>
-      <w:proofErr w:type="spellEnd"/>
-      <w:r>
-        <w:t xml:space="preserve">. S’il y a une erreur (clé déjà existante), </w:t>
-      </w:r>
-      <w:proofErr w:type="gramStart"/>
-      <w:r>
-        <w:t>c’est</w:t>
-      </w:r>
-      <w:proofErr w:type="gramEnd"/>
-      <w:r>
-        <w:t xml:space="preserve"> pas grave, passer à l’étape suivante</w:t>
+        <w:t>Appuyer sur create. S’il y a une erreur (clé déjà existante), c’est pas grave, passer à l’étape suivante</w:t>
       </w:r>
     </w:p>
     <w:p>
@@ -2945,45 +2181,8 @@
         </w:numPr>
       </w:pPr>
       <w:r>
-        <w:t>Aller sur .</w:t>
-      </w:r>
-      <w:proofErr w:type="spellStart"/>
-      <w:r>
-        <w:t>travis.yml</w:t>
-      </w:r>
-      <w:proofErr w:type="spellEnd"/>
-      <w:r>
-        <w:t xml:space="preserve"> (</w:t>
-      </w:r>
-      <w:proofErr w:type="spellStart"/>
-      <w:r>
-        <w:t>eclipse</w:t>
-      </w:r>
-      <w:proofErr w:type="spellEnd"/>
-      <w:r>
-        <w:t xml:space="preserve"> / </w:t>
-      </w:r>
-      <w:proofErr w:type="spellStart"/>
-      <w:r>
-        <w:t>intellij</w:t>
-      </w:r>
-      <w:proofErr w:type="spellEnd"/>
-      <w:r>
-        <w:t xml:space="preserve">) et le remplir comme suit (ne pas oublier d’adapter le </w:t>
-      </w:r>
-      <w:proofErr w:type="spellStart"/>
-      <w:r>
-        <w:t>shinlabs</w:t>
-      </w:r>
-      <w:proofErr w:type="spellEnd"/>
-      <w:r>
-        <w:t>-</w:t>
-      </w:r>
-      <w:proofErr w:type="spellStart"/>
-      <w:r>
-        <w:t>github</w:t>
-      </w:r>
-      <w:proofErr w:type="spellEnd"/>
+        <w:t>Aller sur .travis.yml (eclipse / intellij) et le remplir comme suit (ne pas oublier d’adapter le shinlabs-github</w:t>
+      </w:r>
     </w:p>
     <w:p>
       <w:r>
@@ -3001,8 +2200,6 @@
                       <w:szCs w:val="6"/>
                     </w:rPr>
                   </w:pPr>
-                  <w:proofErr w:type="spellStart"/>
-                  <w:proofErr w:type="gramStart"/>
                   <w:r>
                     <w:rPr>
                       <w:sz w:val="6"/>
@@ -3010,8 +2207,6 @@
                     </w:rPr>
                     <w:t>laclequetuveux</w:t>
                   </w:r>
-                  <w:proofErr w:type="spellEnd"/>
-                  <w:proofErr w:type="gramEnd"/>
                 </w:p>
               </w:txbxContent>
             </v:textbox>
@@ -3039,7 +2234,7 @@
                     <pic:cNvPicPr/>
                   </pic:nvPicPr>
                   <pic:blipFill>
-                    <a:blip r:embed="rId38" cstate="print">
+                    <a:blip r:embed="rId39" cstate="print">
                       <a:extLst>
                         <a:ext uri="{28A0092B-C50C-407E-A947-70E740481C1C}">
                           <a14:useLocalDpi xmlns:a14="http://schemas.microsoft.com/office/drawing/2010/main" xmlns:wps="http://schemas.microsoft.com/office/word/2010/wordprocessingShape" xmlns:wpi="http://schemas.microsoft.com/office/word/2010/wordprocessingInk" xmlns:wpg="http://schemas.microsoft.com/office/word/2010/wordprocessingGroup" xmlns:w14="http://schemas.microsoft.com/office/word/2010/wordml" xmlns:w="http://schemas.openxmlformats.org/wordprocessingml/2006/main" xmlns:w10="urn:schemas-microsoft-com:office:word" xmlns:wp14="http://schemas.microsoft.com/office/word/2010/wordprocessingDrawing" xmlns:v="urn:schemas-microsoft-com:vml" xmlns:o="urn:schemas-microsoft-com:office:office" xmlns:mc="http://schemas.openxmlformats.org/markup-compatibility/2006" xmlns:wpc="http://schemas.microsoft.com/office/word/2010/wordprocessingCanvas" xmlns="" val="0"/>
@@ -3074,21 +2269,8 @@
           <w:numId w:val="25"/>
         </w:numPr>
       </w:pPr>
-      <w:proofErr w:type="spellStart"/>
-      <w:r>
-        <w:t>Commiter</w:t>
-      </w:r>
-      <w:proofErr w:type="spellEnd"/>
-      <w:r>
-        <w:t xml:space="preserve"> / </w:t>
-      </w:r>
-      <w:proofErr w:type="spellStart"/>
-      <w:r>
-        <w:t>pusher</w:t>
-      </w:r>
-      <w:proofErr w:type="spellEnd"/>
-      <w:r>
-        <w:t>, et vérifier que tous les tests du projet passent</w:t>
+      <w:r>
+        <w:t>Commiter / pusher, et vérifier que tous les tests du projet passent</w:t>
       </w:r>
     </w:p>
     <w:p>
@@ -3100,23 +2282,7 @@
         </w:numPr>
       </w:pPr>
       <w:r>
-        <w:t xml:space="preserve">Voir sur </w:t>
-      </w:r>
-      <w:proofErr w:type="spellStart"/>
-      <w:r>
-        <w:t>travis</w:t>
-      </w:r>
-      <w:proofErr w:type="spellEnd"/>
-      <w:r>
-        <w:t xml:space="preserve"> si le </w:t>
-      </w:r>
-      <w:proofErr w:type="spellStart"/>
-      <w:r>
-        <w:t>build</w:t>
-      </w:r>
-      <w:proofErr w:type="spellEnd"/>
-      <w:r>
-        <w:t xml:space="preserve"> est bien passé</w:t>
+        <w:t>Voir sur travis si le build est bien passé</w:t>
       </w:r>
     </w:p>
     <w:p>
@@ -3128,15 +2294,7 @@
         </w:numPr>
       </w:pPr>
       <w:r>
-        <w:t xml:space="preserve">Voir sur </w:t>
-      </w:r>
-      <w:proofErr w:type="spellStart"/>
-      <w:r>
-        <w:t>sonarcloud</w:t>
-      </w:r>
-      <w:proofErr w:type="spellEnd"/>
-      <w:r>
-        <w:t xml:space="preserve"> si le projet a bien été testé :</w:t>
+        <w:t>Voir sur sonarcloud si le projet a bien été testé :</w:t>
       </w:r>
     </w:p>
     <w:p>
@@ -3162,7 +2320,7 @@
                     <pic:cNvPicPr/>
                   </pic:nvPicPr>
                   <pic:blipFill>
-                    <a:blip r:embed="rId39" cstate="print">
+                    <a:blip r:embed="rId40" cstate="print">
                       <a:extLst>
                         <a:ext uri="{28A0092B-C50C-407E-A947-70E740481C1C}">
                           <a14:useLocalDpi xmlns:a14="http://schemas.microsoft.com/office/drawing/2010/main" xmlns:wps="http://schemas.microsoft.com/office/word/2010/wordprocessingShape" xmlns:wpi="http://schemas.microsoft.com/office/word/2010/wordprocessingInk" xmlns:wpg="http://schemas.microsoft.com/office/word/2010/wordprocessingGroup" xmlns:w14="http://schemas.microsoft.com/office/word/2010/wordml" xmlns:w="http://schemas.openxmlformats.org/wordprocessingml/2006/main" xmlns:w10="urn:schemas-microsoft-com:office:word" xmlns:wp14="http://schemas.microsoft.com/office/word/2010/wordprocessingDrawing" xmlns:v="urn:schemas-microsoft-com:vml" xmlns:o="urn:schemas-microsoft-com:office:office" xmlns:mc="http://schemas.openxmlformats.org/markup-compatibility/2006" xmlns:wpc="http://schemas.microsoft.com/office/word/2010/wordprocessingCanvas" xmlns="" val="0"/>
@@ -3209,31 +2367,7 @@
     </w:p>
     <w:p>
       <w:r>
-        <w:t xml:space="preserve">Refaire un test classique avec Manager et l’une des trois méthodes suivantes : </w:t>
-      </w:r>
-      <w:proofErr w:type="spellStart"/>
-      <w:r>
-        <w:t>setSalaire</w:t>
-      </w:r>
-      <w:proofErr w:type="spellEnd"/>
-      <w:r>
-        <w:t xml:space="preserve">, </w:t>
-      </w:r>
-      <w:proofErr w:type="spellStart"/>
-      <w:r>
-        <w:t>getPrimeAnnuelle</w:t>
-      </w:r>
-      <w:proofErr w:type="spellEnd"/>
-      <w:r>
-        <w:t xml:space="preserve">, </w:t>
-      </w:r>
-      <w:proofErr w:type="spellStart"/>
-      <w:r>
-        <w:t>augmenterSalaire</w:t>
-      </w:r>
-      <w:proofErr w:type="spellEnd"/>
-      <w:r>
-        <w:t>.</w:t>
+        <w:t>Refaire un test classique avec Manager et l’une des trois méthodes suivantes : setSalaire, getPrimeAnnuelle, augmenterSalaire.</w:t>
       </w:r>
     </w:p>
     <w:p>
@@ -3246,50 +2380,13 @@
     </w:p>
     <w:p>
       <w:r>
-        <w:t xml:space="preserve">Faire quelque chose comme avec </w:t>
-      </w:r>
-      <w:proofErr w:type="spellStart"/>
-      <w:r>
-        <w:t>findByNomOuPrenomAllIgnoreCase</w:t>
-      </w:r>
-      <w:proofErr w:type="spellEnd"/>
-      <w:r>
-        <w:t xml:space="preserve"> mais avec </w:t>
-      </w:r>
-      <w:proofErr w:type="spellStart"/>
-      <w:r>
-        <w:t>findEmployesPlusRiche</w:t>
-      </w:r>
-      <w:proofErr w:type="spellEnd"/>
-      <w:r>
-        <w:t xml:space="preserve"> (cas nominaux et un ou deux cas limites)</w:t>
-      </w:r>
-    </w:p>
-    <w:p>
-      <w:r>
-        <w:t xml:space="preserve">Faire du </w:t>
-      </w:r>
-      <w:proofErr w:type="spellStart"/>
-      <w:r>
-        <w:t>Mock</w:t>
-      </w:r>
-      <w:proofErr w:type="spellEnd"/>
-      <w:r>
-        <w:t xml:space="preserve"> avec </w:t>
-      </w:r>
-      <w:proofErr w:type="spellStart"/>
-      <w:r>
-        <w:t>ManagerService</w:t>
-      </w:r>
-      <w:proofErr w:type="spellEnd"/>
-      <w:r>
-        <w:t xml:space="preserve"> avec la méthode </w:t>
-      </w:r>
-      <w:proofErr w:type="spellStart"/>
-      <w:r>
-        <w:t>addTechnicien</w:t>
-      </w:r>
-      <w:proofErr w:type="spellEnd"/>
+        <w:t>Faire quelque chose comme avec findByNomOuPrenomAllIgnoreCase mais avec findEmployesPlusRiche (cas nominaux et un ou deux cas limites)</w:t>
+      </w:r>
+    </w:p>
+    <w:p>
+      <w:r>
+        <w:t>Faire du Mock avec ManagerService avec la méthode addTechnicien</w:t>
+      </w:r>
     </w:p>
     <w:sectPr>
       <w:pgSz w:w="11906" w:h="16838"/>

</xml_diff>

<commit_message>
Try to work with Sonar: not successfull. Try later on
</commit_message>
<xml_diff>
--- a/how to do.docx
+++ b/how to do.docx
@@ -1862,10 +1862,19 @@
         <w:t xml:space="preserve">onar:sonar -Dsonar.organization=rousslud-github -Dsonar.host.url=https://sonarcloud.io </w:t>
       </w:r>
       <w:r>
+        <w:rPr>
+          <w:lang w:val="en-US"/>
+        </w:rPr>
         <w:t>-Dsonar.login=73056394903d9f489862f70b7c4e5516eb982047</w:t>
       </w:r>
     </w:p>
-    <w:p/>
+    <w:p>
+      <w:pPr>
+        <w:rPr>
+          <w:lang w:val="en-US"/>
+        </w:rPr>
+      </w:pPr>
+    </w:p>
     <w:p>
       <w:r>
         <w:rPr>
@@ -2544,6 +2553,18 @@
             </a:graphic>
           </wp:inline>
         </w:drawing>
+      </w:r>
+    </w:p>
+    <w:p>
+      <w:pPr>
+        <w:pStyle w:val="Paragraphedeliste"/>
+        <w:numPr>
+          <w:ilvl w:val="0"/>
+          <w:numId w:val="20"/>
+        </w:numPr>
+      </w:pPr>
+      <w:r>
+        <w:t xml:space="preserve">Impossible de faire tourner Sonar : reessayer plus tard </w:t>
       </w:r>
     </w:p>
     <w:p>

</xml_diff>